<commit_message>
Dashboard Layout day 1
</commit_message>
<xml_diff>
--- a/Project Portfolio.docx
+++ b/Project Portfolio.docx
@@ -387,7 +387,7 @@
         </w:rPr>
         <w:fldChar w:fldCharType="separate"/>
       </w:r>
-      <w:hyperlink w:anchor="_Toc164598727" w:history="1">
+      <w:hyperlink w:anchor="_Toc165315814" w:history="1">
         <w:r>
           <w:rPr>
             <w:rStyle w:val="Hyperlink"/>
@@ -414,7 +414,7 @@
             <w:noProof/>
             <w:webHidden/>
           </w:rPr>
-          <w:instrText xml:space="preserve"> PAGEREF _Toc164598727 \h </w:instrText>
+          <w:instrText xml:space="preserve"> PAGEREF _Toc165315814 \h </w:instrText>
         </w:r>
         <w:r>
           <w:rPr>
@@ -464,7 +464,7 @@
           <w14:ligatures w14:val="standardContextual"/>
         </w:rPr>
       </w:pPr>
-      <w:hyperlink w:anchor="_Toc164598728" w:history="1">
+      <w:hyperlink w:anchor="_Toc165315815" w:history="1">
         <w:r>
           <w:rPr>
             <w:rStyle w:val="Hyperlink"/>
@@ -491,7 +491,7 @@
             <w:noProof/>
             <w:webHidden/>
           </w:rPr>
-          <w:instrText xml:space="preserve"> PAGEREF _Toc164598728 \h </w:instrText>
+          <w:instrText xml:space="preserve"> PAGEREF _Toc165315815 \h </w:instrText>
         </w:r>
         <w:r>
           <w:rPr>
@@ -541,21 +541,13 @@
           <w14:ligatures w14:val="standardContextual"/>
         </w:rPr>
       </w:pPr>
-      <w:hyperlink w:anchor="_Toc164598729" w:history="1">
+      <w:hyperlink w:anchor="_Toc165315816" w:history="1">
         <w:r>
           <w:rPr>
             <w:rStyle w:val="Hyperlink"/>
             <w:noProof/>
           </w:rPr>
-          <w:t xml:space="preserve">3. </w:t>
-        </w:r>
-        <w:r>
-          <w:rPr>
-            <w:rStyle w:val="Hyperlink"/>
-            <w:noProof/>
-            <w:highlight w:val="yellow"/>
-          </w:rPr>
-          <w:t>Pre-production</w:t>
+          <w:t>3. Pre-production</w:t>
         </w:r>
         <w:r>
           <w:rPr>
@@ -576,7 +568,7 @@
             <w:noProof/>
             <w:webHidden/>
           </w:rPr>
-          <w:instrText xml:space="preserve"> PAGEREF _Toc164598729 \h </w:instrText>
+          <w:instrText xml:space="preserve"> PAGEREF _Toc165315816 \h </w:instrText>
         </w:r>
         <w:r>
           <w:rPr>
@@ -625,7 +617,7 @@
           <w14:ligatures w14:val="standardContextual"/>
         </w:rPr>
       </w:pPr>
-      <w:hyperlink w:anchor="_Toc164598730" w:history="1">
+      <w:hyperlink w:anchor="_Toc165315817" w:history="1">
         <w:r>
           <w:rPr>
             <w:rStyle w:val="Hyperlink"/>
@@ -652,7 +644,7 @@
             <w:noProof/>
             <w:webHidden/>
           </w:rPr>
-          <w:instrText xml:space="preserve"> PAGEREF _Toc164598730 \h </w:instrText>
+          <w:instrText xml:space="preserve"> PAGEREF _Toc165315817 \h </w:instrText>
         </w:r>
         <w:r>
           <w:rPr>
@@ -719,7 +711,7 @@
       <w:pPr>
         <w:pStyle w:val="Heading1"/>
       </w:pPr>
-      <w:bookmarkStart w:id="5" w:name="_Toc164598727"/>
+      <w:bookmarkStart w:id="5" w:name="_Toc165315814"/>
       <w:r>
         <w:t>1</w:t>
       </w:r>
@@ -766,7 +758,7 @@
           <w:pPr>
             <w:pStyle w:val="Heading1"/>
           </w:pPr>
-          <w:bookmarkStart w:id="6" w:name="_Toc164598728"/>
+          <w:bookmarkStart w:id="6" w:name="_Toc165315815"/>
           <w:r>
             <w:t>2. solutions</w:t>
           </w:r>
@@ -779,14 +771,11 @@
           <w:pPr>
             <w:pStyle w:val="Heading1"/>
           </w:pPr>
-          <w:bookmarkStart w:id="7" w:name="_Toc164598729"/>
+          <w:bookmarkStart w:id="7" w:name="_Toc165315816"/>
           <w:r>
             <w:t xml:space="preserve">3. </w:t>
           </w:r>
           <w:r>
-            <w:rPr>
-              <w:highlight w:val="yellow"/>
-            </w:rPr>
             <w:t>Pre-production</w:t>
           </w:r>
           <w:bookmarkEnd w:id="7"/>
@@ -798,7 +787,7 @@
               <w:rStyle w:val="Emphasis"/>
             </w:rPr>
           </w:pPr>
-          <w:bookmarkStart w:id="8" w:name="_Toc164598730"/>
+          <w:bookmarkStart w:id="8" w:name="_Toc165315817"/>
           <w:r>
             <w:rPr>
               <w:rStyle w:val="Emphasis"/>
@@ -1018,6 +1007,7 @@
             <w:ind w:firstLine="0"/>
           </w:pPr>
           <w:r>
+            <w:lastRenderedPageBreak/>
             <w:t xml:space="preserve"> </w:t>
           </w:r>
         </w:p>
@@ -1026,7 +1016,6 @@
             <w:ind w:firstLine="0"/>
           </w:pPr>
           <w:r>
-            <w:lastRenderedPageBreak/>
             <w:t xml:space="preserve"> </w:t>
           </w:r>
         </w:p>
@@ -1045,31 +1034,11 @@
               <w:rPr>
                 <w:rStyle w:val="Hyperlink"/>
               </w:rPr>
-              <w:t>https://www.youtube.com/@Plo</w:t>
-            </w:r>
-            <w:r>
-              <w:rPr>
-                <w:rStyle w:val="Hyperlink"/>
-              </w:rPr>
-              <w:t>t</w:t>
-            </w:r>
-            <w:r>
-              <w:rPr>
-                <w:rStyle w:val="Hyperlink"/>
-              </w:rPr>
-              <w:t>ly</w:t>
+              <w:t>https://www.youtube.com/@Plotly</w:t>
             </w:r>
           </w:hyperlink>
           <w:r>
-            <w:t xml:space="preserve">) published </w:t>
-          </w:r>
-          <w:proofErr w:type="gramStart"/>
-          <w:r>
-            <w:t>on</w:t>
-          </w:r>
-          <w:proofErr w:type="gramEnd"/>
-          <w:r>
-            <w:t xml:space="preserve"> March 2024, including 6 sessions that guide developers through development of their webapp and dashboard.</w:t>
+            <w:t>) published on March 2024, including 6 sessions that guide developers through development of their webapp and dashboard.</w:t>
           </w:r>
         </w:p>
         <w:p>
@@ -1500,6 +1469,9 @@
           <w:r>
             <w:t>The next component is the dataset, containing information.</w:t>
           </w:r>
+          <w:r>
+            <w:t xml:space="preserve"> </w:t>
+          </w:r>
         </w:p>
         <w:p>
           <w:pPr>
@@ -1700,140 +1672,6 @@
     <w:p/>
     <w:p/>
     <w:p/>
-    <w:p>
-      <w:r>
-        <w:t xml:space="preserve">The principle is that cache, save and cache data source in local storage to improve performance and follow zero-trust </w:t>
-      </w:r>
-      <w:proofErr w:type="spellStart"/>
-      <w:r>
-        <w:t>rinciple</w:t>
-      </w:r>
-      <w:proofErr w:type="spellEnd"/>
-      <w:r>
-        <w:t xml:space="preserve"> risk broken link or data unavailable. </w:t>
-      </w:r>
-    </w:p>
-    <w:p/>
-    <w:p>
-      <w:r>
-        <w:t xml:space="preserve"> </w:t>
-      </w:r>
-    </w:p>
-    <w:p>
-      <w:hyperlink r:id="rId13" w:history="1">
-        <w:r>
-          <w:rPr>
-            <w:rStyle w:val="Hyperlink"/>
-            <w:rFonts w:ascii="Arial" w:hAnsi="Arial" w:cs="Arial"/>
-            <w:color w:val="1155CC"/>
-          </w:rPr>
-          <w:t>https://youtu.be/uhxiXOTKzfs</w:t>
-        </w:r>
-      </w:hyperlink>
-    </w:p>
-    <w:p>
-      <w:pPr>
-        <w:spacing w:after="0" w:line="240" w:lineRule="auto"/>
-        <w:ind w:firstLine="0"/>
-        <w:rPr>
-          <w:rFonts w:ascii="Times New Roman" w:eastAsia="Times New Roman" w:hAnsi="Times New Roman" w:cs="Times New Roman"/>
-          <w:sz w:val="24"/>
-          <w:szCs w:val="24"/>
-          <w:lang w:val="en-NZ" w:eastAsia="en-GB"/>
-        </w:rPr>
-      </w:pPr>
-      <w:r>
-        <w:rPr>
-          <w:rFonts w:ascii="Arial" w:eastAsia="Times New Roman" w:hAnsi="Arial" w:cs="Arial"/>
-          <w:color w:val="000000"/>
-          <w:sz w:val="24"/>
-          <w:szCs w:val="24"/>
-          <w:lang w:val="en-NZ" w:eastAsia="en-GB"/>
-        </w:rPr>
-        <w:t>This video shows me the step-by-step guide to create a data visualisation dashboard using Panel/</w:t>
-      </w:r>
-      <w:proofErr w:type="spellStart"/>
-      <w:r>
-        <w:rPr>
-          <w:rFonts w:ascii="Arial" w:eastAsia="Times New Roman" w:hAnsi="Arial" w:cs="Arial"/>
-          <w:color w:val="000000"/>
-          <w:sz w:val="24"/>
-          <w:szCs w:val="24"/>
-          <w:lang w:val="en-NZ" w:eastAsia="en-GB"/>
-        </w:rPr>
-        <w:t>Hvplot</w:t>
-      </w:r>
-      <w:proofErr w:type="spellEnd"/>
-      <w:r>
-        <w:rPr>
-          <w:rFonts w:ascii="Arial" w:eastAsia="Times New Roman" w:hAnsi="Arial" w:cs="Arial"/>
-          <w:color w:val="000000"/>
-          <w:sz w:val="24"/>
-          <w:szCs w:val="24"/>
-          <w:lang w:val="en-NZ" w:eastAsia="en-GB"/>
-        </w:rPr>
-        <w:t xml:space="preserve"> package - source code for Python. The first step is to identify the issue then look for datasets online (</w:t>
-      </w:r>
-      <w:proofErr w:type="spellStart"/>
-      <w:r>
-        <w:rPr>
-          <w:rFonts w:ascii="Arial" w:eastAsia="Times New Roman" w:hAnsi="Arial" w:cs="Arial"/>
-          <w:color w:val="000000"/>
-          <w:sz w:val="24"/>
-          <w:szCs w:val="24"/>
-          <w:lang w:val="en-NZ" w:eastAsia="en-GB"/>
-        </w:rPr>
-        <w:t>Github</w:t>
-      </w:r>
-      <w:proofErr w:type="spellEnd"/>
-      <w:r>
-        <w:rPr>
-          <w:rFonts w:ascii="Arial" w:eastAsia="Times New Roman" w:hAnsi="Arial" w:cs="Arial"/>
-          <w:color w:val="000000"/>
-          <w:sz w:val="24"/>
-          <w:szCs w:val="24"/>
-          <w:lang w:val="en-NZ" w:eastAsia="en-GB"/>
-        </w:rPr>
-        <w:t>, Tableau,...) then I will choose the tools, in this video she chooses Panel. The process includes: set up system, ideate dashboard, and code the dashboard using some source code from Panel package. </w:t>
-      </w:r>
-    </w:p>
-    <w:p>
-      <w:pPr>
-        <w:spacing w:after="0" w:line="240" w:lineRule="auto"/>
-        <w:ind w:firstLine="0"/>
-        <w:rPr>
-          <w:rFonts w:ascii="Times New Roman" w:eastAsia="Times New Roman" w:hAnsi="Times New Roman" w:cs="Times New Roman"/>
-          <w:sz w:val="24"/>
-          <w:szCs w:val="24"/>
-          <w:lang w:val="en-NZ" w:eastAsia="en-GB"/>
-        </w:rPr>
-      </w:pPr>
-    </w:p>
-    <w:p/>
-    <w:p>
-      <w:pPr>
-        <w:pStyle w:val="NormalWeb"/>
-        <w:spacing w:before="0" w:beforeAutospacing="0" w:after="0" w:afterAutospacing="0"/>
-      </w:pPr>
-      <w:hyperlink r:id="rId14" w:history="1">
-        <w:r>
-          <w:rPr>
-            <w:rStyle w:val="Hyperlink"/>
-            <w:rFonts w:ascii="Arial" w:eastAsiaTheme="majorEastAsia" w:hAnsi="Arial" w:cs="Arial"/>
-            <w:color w:val="1155CC"/>
-          </w:rPr>
-          <w:t>https://youtu.be/hSPmj7mK6ng</w:t>
-        </w:r>
-      </w:hyperlink>
-      <w:r>
-        <w:rPr>
-          <w:rFonts w:ascii="Arial" w:hAnsi="Arial" w:cs="Arial"/>
-          <w:color w:val="000000"/>
-        </w:rPr>
-        <w:t> </w:t>
-      </w:r>
-    </w:p>
-    <w:p/>
     <w:sectPr>
       <w:pgSz w:w="12240" w:h="15840"/>
       <w:pgMar w:top="720" w:right="720" w:bottom="720" w:left="720" w:header="720" w:footer="720" w:gutter="0"/>
@@ -1939,7 +1777,7 @@
       <w:r>
         <w:t xml:space="preserve"> Woke, G. (2023). The difference between libraries and Frameworks. Retrieved from </w:t>
       </w:r>
-      <w:hyperlink r:id="rId1" w:history="1">
+      <w:hyperlink r:id="rId1" w:anchor=":~:text=A%20library%20is%20a%20collection,be%20called%20upon%20as%20needed" w:history="1">
         <w:r>
           <w:rPr>
             <w:rStyle w:val="Hyperlink"/>
@@ -1974,10 +1812,7 @@
         <w:footnoteRef/>
       </w:r>
       <w:r>
-        <w:t xml:space="preserve"> </w:t>
-      </w:r>
-      <w:r>
-        <w:t xml:space="preserve">Jack022Jack022                   1, </w:t>
+        <w:t xml:space="preserve"> Jack022Jack022                   1, </w:t>
       </w:r>
       <w:proofErr w:type="spellStart"/>
       <w:r>
@@ -2008,31 +1843,7 @@
           <w:rPr>
             <w:rStyle w:val="Hyperlink"/>
           </w:rPr>
-          <w:t>http</w:t>
-        </w:r>
-        <w:r>
-          <w:rPr>
-            <w:rStyle w:val="Hyperlink"/>
-          </w:rPr>
-          <w:t>s</w:t>
-        </w:r>
-        <w:r>
-          <w:rPr>
-            <w:rStyle w:val="Hyperlink"/>
-          </w:rPr>
-          <w:t>://stackoverflow.com/questions/53146357/whats-the-difference-between-dash-and-</w:t>
-        </w:r>
-        <w:r>
-          <w:rPr>
-            <w:rStyle w:val="Hyperlink"/>
-          </w:rPr>
-          <w:t>p</w:t>
-        </w:r>
-        <w:r>
-          <w:rPr>
-            <w:rStyle w:val="Hyperlink"/>
-          </w:rPr>
-          <w:t>lotly</w:t>
+          <w:t>https://stackoverflow.com/questions/53146357/whats-the-difference-between-dash-and-plotly</w:t>
         </w:r>
       </w:hyperlink>
       <w:r>
@@ -2102,10 +1913,7 @@
         <w:footnoteRef/>
       </w:r>
       <w:r>
-        <w:t xml:space="preserve"> </w:t>
-      </w:r>
-      <w:r>
-        <w:t xml:space="preserve">Is </w:t>
+        <w:t xml:space="preserve"> Is </w:t>
       </w:r>
       <w:proofErr w:type="spellStart"/>
       <w:r>
@@ -5322,10 +5130,10 @@
   </w:font>
   <w:font w:name="Gill Sans MT">
     <w:panose1 w:val="020B0502020104020203"/>
-    <w:charset w:val="4D"/>
+    <w:charset w:val="00"/>
     <w:family w:val="swiss"/>
     <w:pitch w:val="variable"/>
-    <w:sig w:usb0="00000003" w:usb1="00000000" w:usb2="00000000" w:usb3="00000000" w:csb0="00000003" w:csb1="00000000"/>
+    <w:sig w:usb0="00000007" w:usb1="00000000" w:usb2="00000000" w:usb3="00000000" w:csb0="00000003" w:csb1="00000000"/>
   </w:font>
   <w:font w:name="Courier New">
     <w:panose1 w:val="02070309020205020404"/>
@@ -5368,14 +5176,7 @@
     <w:charset w:val="00"/>
     <w:family w:val="modern"/>
     <w:pitch w:val="fixed"/>
-    <w:sig w:usb0="E10002FF" w:usb1="4000FCFF" w:usb2="00000009" w:usb3="00000000" w:csb0="0000019F" w:csb1="00000000"/>
-  </w:font>
-  <w:font w:name="Arial">
-    <w:panose1 w:val="020B0604020202020204"/>
-    <w:charset w:val="00"/>
-    <w:family w:val="swiss"/>
-    <w:pitch w:val="variable"/>
-    <w:sig w:usb0="E0002AFF" w:usb1="C0007843" w:usb2="00000009" w:usb3="00000000" w:csb0="000001FF" w:csb1="00000000"/>
+    <w:sig w:usb0="E10006FF" w:usb1="4000FCFF" w:usb2="00000009" w:usb3="00000000" w:csb0="0000019F" w:csb1="00000000"/>
   </w:font>
   <w:font w:name="Aptos">
     <w:panose1 w:val="020B0004020202020204"/>
@@ -5450,6 +5251,7 @@
     <w:rsid w:val="004A318B"/>
     <w:rsid w:val="005566A1"/>
     <w:rsid w:val="005D26F5"/>
+    <w:rsid w:val="0069479E"/>
     <w:rsid w:val="00906699"/>
     <w:rsid w:val="00937BC8"/>
     <w:rsid w:val="00A1571E"/>
@@ -5949,9 +5751,6 @@
       <w14:ligatures w14:val="none"/>
     </w:rPr>
   </w:style>
-  <w:style w:type="paragraph" w:customStyle="1" w:styleId="B350A06ECDD9E348B0F133C8C2B3AEC2">
-    <w:name w:val="B350A06ECDD9E348B0F133C8C2B3AEC2"/>
-  </w:style>
   <w:style w:type="paragraph" w:customStyle="1" w:styleId="AAF7B8682800F4418F72AF76B6E7D432">
     <w:name w:val="AAF7B8682800F4418F72AF76B6E7D432"/>
   </w:style>
@@ -6223,12 +6022,23 @@
 </file>
 
 <file path=customXml/item1.xml><?xml version="1.0" encoding="utf-8"?>
-<?mso-contentType ?>
-<FormTemplates xmlns="http://schemas.microsoft.com/sharepoint/v3/contenttype/forms">
-  <Display>DocumentLibraryForm</Display>
-  <Edit>DocumentLibraryForm</Edit>
-  <New>DocumentLibraryForm</New>
-</FormTemplates>
+<p:properties xmlns:p="http://schemas.microsoft.com/office/2006/metadata/properties" xmlns:xsi="http://www.w3.org/2001/XMLSchema-instance" xmlns:pc="http://schemas.microsoft.com/office/infopath/2007/PartnerControls">
+  <documentManagement>
+    <Background xmlns="71af3243-3dd4-4a8d-8c0d-dd76da1f02a5">false</Background>
+    <Status xmlns="71af3243-3dd4-4a8d-8c0d-dd76da1f02a5">Not started</Status>
+    <_ip_UnifiedCompliancePolicyUIAction xmlns="http://schemas.microsoft.com/sharepoint/v3" xsi:nil="true"/>
+    <Image xmlns="71af3243-3dd4-4a8d-8c0d-dd76da1f02a5">
+      <Url xsi:nil="true"/>
+      <Description xsi:nil="true"/>
+    </Image>
+    <_ip_UnifiedCompliancePolicyProperties xmlns="http://schemas.microsoft.com/sharepoint/v3" xsi:nil="true"/>
+    <ImageTagsTaxHTField xmlns="71af3243-3dd4-4a8d-8c0d-dd76da1f02a5">
+      <Terms xmlns="http://schemas.microsoft.com/office/infopath/2007/PartnerControls"/>
+    </ImageTagsTaxHTField>
+    <TaxCatchAll xmlns="230e9df3-be65-4c73-a93b-d1236ebd677e" xsi:nil="true"/>
+    <MediaServiceKeyPoints xmlns="71af3243-3dd4-4a8d-8c0d-dd76da1f02a5" xsi:nil="true"/>
+  </documentManagement>
+</p:properties>
 </file>
 
 <file path=customXml/item2.xml><?xml version="1.0" encoding="utf-8"?>
@@ -6544,23 +6354,12 @@
 </file>
 
 <file path=customXml/item3.xml><?xml version="1.0" encoding="utf-8"?>
-<p:properties xmlns:p="http://schemas.microsoft.com/office/2006/metadata/properties" xmlns:xsi="http://www.w3.org/2001/XMLSchema-instance" xmlns:pc="http://schemas.microsoft.com/office/infopath/2007/PartnerControls">
-  <documentManagement>
-    <Background xmlns="71af3243-3dd4-4a8d-8c0d-dd76da1f02a5">false</Background>
-    <Status xmlns="71af3243-3dd4-4a8d-8c0d-dd76da1f02a5">Not started</Status>
-    <_ip_UnifiedCompliancePolicyUIAction xmlns="http://schemas.microsoft.com/sharepoint/v3" xsi:nil="true"/>
-    <Image xmlns="71af3243-3dd4-4a8d-8c0d-dd76da1f02a5">
-      <Url xsi:nil="true"/>
-      <Description xsi:nil="true"/>
-    </Image>
-    <_ip_UnifiedCompliancePolicyProperties xmlns="http://schemas.microsoft.com/sharepoint/v3" xsi:nil="true"/>
-    <ImageTagsTaxHTField xmlns="71af3243-3dd4-4a8d-8c0d-dd76da1f02a5">
-      <Terms xmlns="http://schemas.microsoft.com/office/infopath/2007/PartnerControls"/>
-    </ImageTagsTaxHTField>
-    <TaxCatchAll xmlns="230e9df3-be65-4c73-a93b-d1236ebd677e" xsi:nil="true"/>
-    <MediaServiceKeyPoints xmlns="71af3243-3dd4-4a8d-8c0d-dd76da1f02a5" xsi:nil="true"/>
-  </documentManagement>
-</p:properties>
+<?mso-contentType ?>
+<FormTemplates xmlns="http://schemas.microsoft.com/sharepoint/v3/contenttype/forms">
+  <Display>DocumentLibraryForm</Display>
+  <Edit>DocumentLibraryForm</Edit>
+  <New>DocumentLibraryForm</New>
+</FormTemplates>
 </file>
 
 <file path=customXml/item4.xml><?xml version="1.0" encoding="utf-8"?>
@@ -6568,9 +6367,13 @@
 </file>
 
 <file path=customXml/itemProps1.xml><?xml version="1.0" encoding="utf-8"?>
-<ds:datastoreItem xmlns:ds="http://schemas.openxmlformats.org/officeDocument/2006/customXml" ds:itemID="{578C4A7D-43E0-47C4-BCBC-2772E9707865}">
+<ds:datastoreItem xmlns:ds="http://schemas.openxmlformats.org/officeDocument/2006/customXml" ds:itemID="{0924A3C5-2130-4FE4-98A7-C4706FE95226}">
   <ds:schemaRefs>
-    <ds:schemaRef ds:uri="http://schemas.microsoft.com/sharepoint/v3/contenttype/forms"/>
+    <ds:schemaRef ds:uri="http://schemas.microsoft.com/office/2006/metadata/properties"/>
+    <ds:schemaRef ds:uri="http://schemas.microsoft.com/office/infopath/2007/PartnerControls"/>
+    <ds:schemaRef ds:uri="71af3243-3dd4-4a8d-8c0d-dd76da1f02a5"/>
+    <ds:schemaRef ds:uri="http://schemas.microsoft.com/sharepoint/v3"/>
+    <ds:schemaRef ds:uri="230e9df3-be65-4c73-a93b-d1236ebd677e"/>
   </ds:schemaRefs>
 </ds:datastoreItem>
 </file>
@@ -6597,13 +6400,9 @@
 </file>
 
 <file path=customXml/itemProps3.xml><?xml version="1.0" encoding="utf-8"?>
-<ds:datastoreItem xmlns:ds="http://schemas.openxmlformats.org/officeDocument/2006/customXml" ds:itemID="{0924A3C5-2130-4FE4-98A7-C4706FE95226}">
+<ds:datastoreItem xmlns:ds="http://schemas.openxmlformats.org/officeDocument/2006/customXml" ds:itemID="{578C4A7D-43E0-47C4-BCBC-2772E9707865}">
   <ds:schemaRefs>
-    <ds:schemaRef ds:uri="http://schemas.microsoft.com/office/2006/metadata/properties"/>
-    <ds:schemaRef ds:uri="http://schemas.microsoft.com/office/infopath/2007/PartnerControls"/>
-    <ds:schemaRef ds:uri="71af3243-3dd4-4a8d-8c0d-dd76da1f02a5"/>
-    <ds:schemaRef ds:uri="http://schemas.microsoft.com/sharepoint/v3"/>
-    <ds:schemaRef ds:uri="230e9df3-be65-4c73-a93b-d1236ebd677e"/>
+    <ds:schemaRef ds:uri="http://schemas.microsoft.com/sharepoint/v3/contenttype/forms"/>
   </ds:schemaRefs>
 </ds:datastoreItem>
 </file>

</xml_diff>

<commit_message>
Changes for Sunday 5 May
</commit_message>
<xml_diff>
--- a/Project Portfolio.docx
+++ b/Project Portfolio.docx
@@ -769,6 +769,38 @@
         </w:p>
         <w:p>
           <w:pPr>
+            <w:rPr>
+              <w:lang w:val="vi-VN"/>
+            </w:rPr>
+          </w:pPr>
+          <w:r>
+            <w:t>A dashboard is a type of graphical user interface which often provides views of key performance indicators (KPIs) that are relevant to a particular objective or data-driven process</w:t>
+          </w:r>
+          <w:r>
+            <w:t xml:space="preserve"> dashboards aggregate data from multiple databases and files such as Excel spreadsheets</w:t>
+          </w:r>
+          <w:r>
+            <w:t xml:space="preserve">. Unlike excel, a dashboard allows you to </w:t>
+          </w:r>
+          <w:proofErr w:type="spellStart"/>
+          <w:r>
+            <w:t>analyse</w:t>
+          </w:r>
+          <w:proofErr w:type="spellEnd"/>
+          <w:r>
+            <w:t xml:space="preserve"> your data through combination of tables, </w:t>
+          </w:r>
+          <w:proofErr w:type="gramStart"/>
+          <w:r>
+            <w:t>graphs</w:t>
+          </w:r>
+          <w:proofErr w:type="gramEnd"/>
+          <w:r>
+            <w:t xml:space="preserve"> and interactive user input. The purposes of Dash projects are to show change in data over time to offer insight, trends predictions or inefficiencies and observe relationships between different variables. </w:t>
+          </w:r>
+        </w:p>
+        <w:p>
+          <w:pPr>
             <w:pStyle w:val="Heading1"/>
           </w:pPr>
           <w:bookmarkStart w:id="7" w:name="_Toc165315816"/>
@@ -843,7 +875,20 @@
             <w:ind w:firstLine="0"/>
           </w:pPr>
           <w:r>
-            <w:t xml:space="preserve">“Dash” is the interface that </w:t>
+            <w:lastRenderedPageBreak/>
+            <w:t>“Dash” is</w:t>
+          </w:r>
+          <w:r>
+            <w:rPr>
+              <w:lang w:val="vi-VN"/>
+            </w:rPr>
+            <w:t xml:space="preserve"> an open-source library that allows you to create </w:t>
+          </w:r>
+          <w:r>
+            <w:t>analytics dashboards or data apps -</w:t>
+          </w:r>
+          <w:r>
+            <w:t xml:space="preserve"> the interface that </w:t>
           </w:r>
           <w:proofErr w:type="spellStart"/>
           <w:r>
@@ -891,7 +936,6 @@
               <w:b/>
               <w:bCs/>
             </w:rPr>
-            <w:lastRenderedPageBreak/>
             <w:t>Business viewpoint</w:t>
           </w:r>
           <w:r>
@@ -991,7 +1035,11 @@
             <w:t xml:space="preserve"> </w:t>
           </w:r>
           <w:r>
-            <w:t>An opensource platform largely benefits an industry beginner because it offers opportunities for customization, learning, extend skills and knowledge. Any beginner can reference the open-source code and documentation to make their own app while learning new coding knowledge and practices, that sharpens their skills in the longer term. In contrast, commercial-based platforms such as Tableau, is not beneficial to industry beginners by limiting customization and research capabilities.</w:t>
+            <w:t xml:space="preserve">An opensource platform largely benefits an industry beginner because it offers opportunities for customization, learning, extend skills and knowledge. </w:t>
+          </w:r>
+          <w:r>
+            <w:lastRenderedPageBreak/>
+            <w:t>Any beginner can reference the open-source code and documentation to make their own app while learning new coding knowledge and practices, that sharpens their skills in the longer term. In contrast, commercial-based platforms such as Tableau, is not beneficial to industry beginners by limiting customization and research capabilities.</w:t>
           </w:r>
         </w:p>
         <w:p>
@@ -1007,7 +1055,6 @@
             <w:ind w:firstLine="0"/>
           </w:pPr>
           <w:r>
-            <w:lastRenderedPageBreak/>
             <w:t xml:space="preserve"> </w:t>
           </w:r>
         </w:p>
@@ -1046,21 +1093,123 @@
             <w:ind w:firstLine="0"/>
           </w:pPr>
           <w:r>
+            <w:t xml:space="preserve">In the first session, I have discovered the main elements of a Plotly Dash code for a web-app.  </w:t>
+          </w:r>
+        </w:p>
+        <w:p>
+          <w:pPr>
+            <w:ind w:firstLine="0"/>
+          </w:pPr>
+          <w:r>
+            <w:t xml:space="preserve">The to-be-developed app is recommended to be developed locally, on Visual Studio Code, on my computer because it contains large amounts of data and different files and folders. </w:t>
+          </w:r>
+        </w:p>
+        <w:p>
+          <w:pPr>
+            <w:ind w:firstLine="0"/>
+          </w:pPr>
+          <w:r>
+            <w:t xml:space="preserve">The course offers a proof of concept of what a simple data visualization dashboard would look like in session 1 of the course. This proof-of-concept runs on the browser through </w:t>
+          </w:r>
+          <w:proofErr w:type="spellStart"/>
+          <w:r>
+            <w:t>WasmDash</w:t>
+          </w:r>
+          <w:proofErr w:type="spellEnd"/>
+          <w:r>
+            <w:t xml:space="preserve"> (allowing apps to be developed on the browser). The proof-of-concept connects to the tutorial “Dash in 20 minutes” and is named “</w:t>
+          </w:r>
+          <w:r>
+            <w:t xml:space="preserve">dash_in_20.py” on </w:t>
+          </w:r>
+          <w:proofErr w:type="spellStart"/>
+          <w:r>
+            <w:t>WasmDash</w:t>
+          </w:r>
+          <w:proofErr w:type="spellEnd"/>
+          <w:r>
+            <w:t xml:space="preserve">. I will look through this example to understand more about </w:t>
+          </w:r>
+          <w:proofErr w:type="spellStart"/>
+          <w:r>
+            <w:t>Plotly</w:t>
+          </w:r>
+          <w:proofErr w:type="spellEnd"/>
+          <w:r>
+            <w:t xml:space="preserve"> Dash code then find the components that I could reference.</w:t>
+          </w:r>
+        </w:p>
+        <w:p>
+          <w:pPr>
+            <w:ind w:firstLine="0"/>
+          </w:pPr>
+          <w:r>
+            <w:rPr>
+              <w:noProof/>
+            </w:rPr>
+            <w:lastRenderedPageBreak/>
+            <w:drawing>
+              <wp:inline distT="0" distB="0" distL="0" distR="0" wp14:anchorId="52B50707" wp14:editId="05D2EF2E">
+                <wp:extent cx="6589081" cy="3718560"/>
+                <wp:effectExtent l="0" t="0" r="2540" b="2540"/>
+                <wp:docPr id="482375887" name="Picture 1"/>
+                <wp:cNvGraphicFramePr>
+                  <a:graphicFrameLocks xmlns:a="http://schemas.openxmlformats.org/drawingml/2006/main" noChangeAspect="1"/>
+                </wp:cNvGraphicFramePr>
+                <a:graphic xmlns:a="http://schemas.openxmlformats.org/drawingml/2006/main">
+                  <a:graphicData uri="http://schemas.openxmlformats.org/drawingml/2006/picture">
+                    <pic:pic xmlns:pic="http://schemas.openxmlformats.org/drawingml/2006/picture">
+                      <pic:nvPicPr>
+                        <pic:cNvPr id="482375887" name="Picture 482375887"/>
+                        <pic:cNvPicPr/>
+                      </pic:nvPicPr>
+                      <pic:blipFill>
+                        <a:blip r:embed="rId13"/>
+                        <a:stretch>
+                          <a:fillRect/>
+                        </a:stretch>
+                      </pic:blipFill>
+                      <pic:spPr>
+                        <a:xfrm>
+                          <a:off x="0" y="0"/>
+                          <a:ext cx="6605752" cy="3727968"/>
+                        </a:xfrm>
+                        <a:prstGeom prst="rect">
+                          <a:avLst/>
+                        </a:prstGeom>
+                      </pic:spPr>
+                    </pic:pic>
+                  </a:graphicData>
+                </a:graphic>
+              </wp:inline>
+            </w:drawing>
+          </w:r>
+        </w:p>
+        <w:p>
+          <w:pPr>
+            <w:ind w:firstLine="0"/>
+          </w:pPr>
+        </w:p>
+        <w:p>
+          <w:pPr>
+            <w:ind w:firstLine="0"/>
+          </w:pPr>
+          <w:r>
             <w:rPr>
               <w:noProof/>
             </w:rPr>
             <mc:AlternateContent>
               <mc:Choice Requires="wpg">
                 <w:drawing>
-                  <wp:anchor distT="0" distB="0" distL="114300" distR="114300" simplePos="0" relativeHeight="251669504" behindDoc="0" locked="0" layoutInCell="1" allowOverlap="1" wp14:anchorId="66BAD45E" wp14:editId="5422AD24">
+                  <wp:anchor distT="0" distB="0" distL="114300" distR="114300" simplePos="0" relativeHeight="251669504" behindDoc="0" locked="0" layoutInCell="1" allowOverlap="1" wp14:anchorId="66BAD45E" wp14:editId="4AFEBECC">
                     <wp:simplePos x="0" y="0"/>
                     <wp:positionH relativeFrom="column">
-                      <wp:posOffset>37638</wp:posOffset>
+                      <wp:posOffset>-44450</wp:posOffset>
                     </wp:positionH>
                     <wp:positionV relativeFrom="paragraph">
-                      <wp:posOffset>321368</wp:posOffset>
+                      <wp:posOffset>233680</wp:posOffset>
                     </wp:positionV>
-                    <wp:extent cx="2127600" cy="1954800"/>
+                    <wp:extent cx="2127250" cy="1954530"/>
                     <wp:effectExtent l="12700" t="12700" r="19050" b="13970"/>
                     <wp:wrapSquare wrapText="bothSides"/>
                     <wp:docPr id="2014839413" name="Group 4"/>
@@ -1072,7 +1221,7 @@
                           <wpg:grpSpPr>
                             <a:xfrm>
                               <a:off x="0" y="0"/>
-                              <a:ext cx="2127600" cy="1954800"/>
+                              <a:ext cx="2127250" cy="1954530"/>
                               <a:chOff x="0" y="0"/>
                               <a:chExt cx="2128059" cy="1953491"/>
                             </a:xfrm>
@@ -1115,8 +1264,8 @@
                             <wps:cNvSpPr/>
                             <wps:spPr>
                               <a:xfrm>
-                                <a:off x="332509" y="149629"/>
-                                <a:ext cx="1313411" cy="307571"/>
+                                <a:off x="332454" y="149608"/>
+                                <a:ext cx="1484038" cy="307571"/>
                               </a:xfrm>
                               <a:prstGeom prst="rect">
                                 <a:avLst/>
@@ -1145,7 +1294,7 @@
                               <w:txbxContent>
                                 <w:p>
                                   <w:pPr>
-                                    <w:jc w:val="center"/>
+                                    <w:ind w:firstLine="0"/>
                                     <w:rPr>
                                       <w:color w:val="FFFFFF" w:themeColor="background1"/>
                                       <w14:shadow w14:blurRad="38100" w14:dist="19050" w14:dir="2700000" w14:sx="100000" w14:sy="100000" w14:kx="0" w14:ky="0" w14:algn="tl">
@@ -1160,6 +1309,22 @@
                                       </w14:textOutline>
                                     </w:rPr>
                                   </w:pPr>
+                                  <w:r>
+                                    <w:rPr>
+                                      <w:color w:val="FFFFFF" w:themeColor="background1"/>
+                                      <w14:shadow w14:blurRad="38100" w14:dist="19050" w14:dir="2700000" w14:sx="100000" w14:sy="100000" w14:kx="0" w14:ky="0" w14:algn="tl">
+                                        <w14:schemeClr w14:val="dk1">
+                                          <w14:alpha w14:val="60000"/>
+                                        </w14:schemeClr>
+                                      </w14:shadow>
+                                      <w14:textOutline w14:w="0" w14:cap="flat" w14:cmpd="sng" w14:algn="ctr">
+                                        <w14:noFill/>
+                                        <w14:prstDash w14:val="solid"/>
+                                        <w14:round/>
+                                      </w14:textOutline>
+                                    </w:rPr>
+                                    <w:t xml:space="preserve">            </w:t>
+                                  </w:r>
                                   <w:r>
                                     <w:rPr>
                                       <w:color w:val="FFFFFF" w:themeColor="background1"/>
@@ -1220,9 +1385,9 @@
                             <wps:txbx>
                               <w:txbxContent>
                                 <w:p>
-                                  <w:pPr>
-                                    <w:jc w:val="center"/>
-                                  </w:pPr>
+                                  <w:r>
+                                    <w:t xml:space="preserve">   </w:t>
+                                  </w:r>
                                   <w:r>
                                     <w:t xml:space="preserve">Dataset </w:t>
                                   </w:r>
@@ -1350,14 +1515,14 @@
               </mc:Choice>
               <mc:Fallback>
                 <w:pict>
-                  <v:group w14:anchorId="66BAD45E" id="Group 4" o:spid="_x0000_s1026" style="position:absolute;margin-left:2.95pt;margin-top:25.3pt;width:167.55pt;height:153.9pt;z-index:251669504;mso-width-relative:margin;mso-height-relative:margin" coordsize="21280,19534" o:gfxdata="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">
+                  <v:group w14:anchorId="66BAD45E" id="Group 4" o:spid="_x0000_s1026" style="position:absolute;margin-left:-3.5pt;margin-top:18.4pt;width:167.5pt;height:153.9pt;z-index:251669504;mso-width-relative:margin;mso-height-relative:margin" coordsize="21280,19534" o:gfxdata="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">
                     <v:rect id="Rectangle 3" o:spid="_x0000_s1027" style="position:absolute;width:21280;height:19534;visibility:visible;mso-wrap-style:square;v-text-anchor:middle" o:gfxdata="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" fillcolor="white [3201]" strokecolor="#00253b [3209]" strokeweight="2pt"/>
-                    <v:rect id="Rectangle 1" o:spid="_x0000_s1028" style="position:absolute;left:3325;top:1496;width:13134;height:3076;visibility:visible;mso-wrap-style:square;v-text-anchor:middle" o:gfxdata="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" fillcolor="#008db4" strokecolor="#000f13 [484]" strokeweight="2pt">
+                    <v:rect id="Rectangle 1" o:spid="_x0000_s1028" style="position:absolute;left:3324;top:1496;width:14840;height:3075;visibility:visible;mso-wrap-style:square;v-text-anchor:middle" o:gfxdata="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" fillcolor="#008db4" strokecolor="#000f13 [484]" strokeweight="2pt">
                       <v:textbox>
                         <w:txbxContent>
                           <w:p>
                             <w:pPr>
-                              <w:jc w:val="center"/>
+                              <w:ind w:firstLine="0"/>
                               <w:rPr>
                                 <w:color w:val="FFFFFF" w:themeColor="background1"/>
                                 <w14:shadow w14:blurRad="38100" w14:dist="19050" w14:dir="2700000" w14:sx="100000" w14:sy="100000" w14:kx="0" w14:ky="0" w14:algn="tl">
@@ -1386,6 +1551,22 @@
                                   <w14:round/>
                                 </w14:textOutline>
                               </w:rPr>
+                              <w:t xml:space="preserve">            </w:t>
+                            </w:r>
+                            <w:r>
+                              <w:rPr>
+                                <w:color w:val="FFFFFF" w:themeColor="background1"/>
+                                <w14:shadow w14:blurRad="38100" w14:dist="19050" w14:dir="2700000" w14:sx="100000" w14:sy="100000" w14:kx="0" w14:ky="0" w14:algn="tl">
+                                  <w14:schemeClr w14:val="dk1">
+                                    <w14:alpha w14:val="60000"/>
+                                  </w14:schemeClr>
+                                </w14:shadow>
+                                <w14:textOutline w14:w="0" w14:cap="flat" w14:cmpd="sng" w14:algn="ctr">
+                                  <w14:noFill/>
+                                  <w14:prstDash w14:val="solid"/>
+                                  <w14:round/>
+                                </w14:textOutline>
+                              </w:rPr>
                               <w:t xml:space="preserve">Library </w:t>
                             </w:r>
                           </w:p>
@@ -1396,9 +1577,9 @@
                       <v:textbox>
                         <w:txbxContent>
                           <w:p>
-                            <w:pPr>
-                              <w:jc w:val="center"/>
-                            </w:pPr>
+                            <w:r>
+                              <w:t xml:space="preserve">   </w:t>
+                            </w:r>
                             <w:r>
                               <w:t xml:space="preserve">Dataset </w:t>
                             </w:r>
@@ -1440,26 +1621,13 @@
               </mc:Fallback>
             </mc:AlternateContent>
           </w:r>
-          <w:r>
-            <w:t xml:space="preserve">In the first session, I have discovered the main elements of a Plotly Dash code for a web-app.  </w:t>
-          </w:r>
         </w:p>
         <w:p>
           <w:pPr>
             <w:ind w:firstLine="0"/>
           </w:pPr>
           <w:r>
-            <w:t>The first element is the libraries, which are collection of pre-written code that developers can use to perform a specific task. For example, the “</w:t>
-          </w:r>
-          <w:proofErr w:type="spellStart"/>
-          <w:proofErr w:type="gramStart"/>
-          <w:r>
-            <w:t>plotly.express</w:t>
-          </w:r>
-          <w:proofErr w:type="spellEnd"/>
-          <w:proofErr w:type="gramEnd"/>
-          <w:r>
-            <w:t xml:space="preserve">” library offers most common charts and plots such as scatter plot, 1D/2D distributions. </w:t>
+            <w:t xml:space="preserve">Importing library </w:t>
           </w:r>
         </w:p>
         <w:p>
@@ -1467,10 +1635,129 @@
             <w:ind w:firstLine="0"/>
           </w:pPr>
           <w:r>
-            <w:t>The next component is the dataset, containing information.</w:t>
-          </w:r>
-          <w:r>
-            <w:t xml:space="preserve"> </w:t>
+            <w:t>The first element is the libraries, which are collection of pre-written code that developers can use to perform a specific task.</w:t>
+          </w:r>
+          <w:r>
+            <w:t xml:space="preserve"> I will be using pandas and </w:t>
+          </w:r>
+          <w:proofErr w:type="spellStart"/>
+          <w:r>
+            <w:t>plotly</w:t>
+          </w:r>
+          <w:proofErr w:type="spellEnd"/>
+          <w:r>
+            <w:t xml:space="preserve"> express, AG grid (for the proof-of-concept’s data table)</w:t>
+          </w:r>
+          <w:r>
+            <w:t xml:space="preserve"> For example, the “</w:t>
+          </w:r>
+          <w:proofErr w:type="spellStart"/>
+          <w:proofErr w:type="gramStart"/>
+          <w:r>
+            <w:t>plotly.express</w:t>
+          </w:r>
+          <w:proofErr w:type="spellEnd"/>
+          <w:proofErr w:type="gramEnd"/>
+          <w:r>
+            <w:t xml:space="preserve">” library offers most common charts and plots such as scatter plot, 1D/2D distributions. </w:t>
+          </w:r>
+        </w:p>
+        <w:p>
+          <w:pPr>
+            <w:ind w:firstLine="0"/>
+          </w:pPr>
+          <w:r>
+            <w:t xml:space="preserve">To install libraries, I </w:t>
+          </w:r>
+          <w:proofErr w:type="gramStart"/>
+          <w:r>
+            <w:t>have to</w:t>
+          </w:r>
+          <w:proofErr w:type="gramEnd"/>
+          <w:r>
+            <w:t xml:space="preserve"> install it using </w:t>
+          </w:r>
+          <w:r>
+            <w:rPr>
+              <w:b/>
+              <w:bCs/>
+            </w:rPr>
+            <w:t>pip</w:t>
+          </w:r>
+          <w:r>
+            <w:rPr>
+              <w:b/>
+              <w:bCs/>
+            </w:rPr>
+            <w:t xml:space="preserve"> install [library]</w:t>
+          </w:r>
+          <w:r>
+            <w:t xml:space="preserve"> as I work on my local computer. </w:t>
+          </w:r>
+        </w:p>
+        <w:p>
+          <w:pPr>
+            <w:ind w:firstLine="0"/>
+          </w:pPr>
+          <w:r>
+            <w:t xml:space="preserve">Incorporate </w:t>
+          </w:r>
+          <w:proofErr w:type="gramStart"/>
+          <w:r>
+            <w:t>data</w:t>
+          </w:r>
+          <w:proofErr w:type="gramEnd"/>
+        </w:p>
+        <w:p>
+          <w:pPr>
+            <w:ind w:firstLine="0"/>
+          </w:pPr>
+          <w:r>
+            <w:lastRenderedPageBreak/>
+            <w:t xml:space="preserve">In this section, I will include the dataset that my data visualization will demonstrate. Data can come from external data databases, APIs, text files, JS </w:t>
+          </w:r>
+          <w:proofErr w:type="gramStart"/>
+          <w:r>
+            <w:t>files,…</w:t>
+          </w:r>
+          <w:proofErr w:type="gramEnd"/>
+          <w:r>
+            <w:t xml:space="preserve"> If my data is in a CSV sheet stored locally, it must be on the same folder as the code, </w:t>
+          </w:r>
+        </w:p>
+        <w:p>
+          <w:pPr>
+            <w:ind w:firstLine="0"/>
+          </w:pPr>
+          <w:r>
+            <w:t xml:space="preserve">The next component is the </w:t>
+          </w:r>
+          <w:r>
+            <w:t xml:space="preserve">layout. This is what allows displaying anything I want on the page. My users will use my app and they will see whatever I want them to see. For example, if I want them to see radio buttons then my app will include a table through AG grid and a histogram. I </w:t>
+          </w:r>
+          <w:proofErr w:type="gramStart"/>
+          <w:r>
+            <w:t>have to</w:t>
+          </w:r>
+          <w:proofErr w:type="gramEnd"/>
+          <w:r>
+            <w:t xml:space="preserve"> define these in this component for them to show up on my dashboard. </w:t>
+          </w:r>
+        </w:p>
+        <w:p>
+          <w:pPr>
+            <w:ind w:firstLine="0"/>
+          </w:pPr>
+          <w:r>
+            <w:t xml:space="preserve">The last component is the callback. This component allows developers to connect between components inside the layout. It’s what gives life to the dashboard, by allowing interactivity. For example, in the proof of concept, the callback is used to connect between the radio button and the histogram. This </w:t>
+          </w:r>
+          <w:proofErr w:type="gramStart"/>
+          <w:r>
+            <w:t>is probably be</w:t>
+          </w:r>
+          <w:proofErr w:type="gramEnd"/>
+          <w:r>
+            <w:t xml:space="preserve"> the most important component of a Dash app. The open-source code to multiple Dash component allows me to include any components that I want such as checklists or clipboards.   </w:t>
           </w:r>
         </w:p>
         <w:p>
@@ -5252,6 +5539,7 @@
     <w:rsid w:val="005566A1"/>
     <w:rsid w:val="005D26F5"/>
     <w:rsid w:val="0069479E"/>
+    <w:rsid w:val="0080000C"/>
     <w:rsid w:val="00906699"/>
     <w:rsid w:val="00937BC8"/>
     <w:rsid w:val="00A1571E"/>
@@ -6022,26 +6310,19 @@
 </file>
 
 <file path=customXml/item1.xml><?xml version="1.0" encoding="utf-8"?>
-<p:properties xmlns:p="http://schemas.microsoft.com/office/2006/metadata/properties" xmlns:xsi="http://www.w3.org/2001/XMLSchema-instance" xmlns:pc="http://schemas.microsoft.com/office/infopath/2007/PartnerControls">
-  <documentManagement>
-    <Background xmlns="71af3243-3dd4-4a8d-8c0d-dd76da1f02a5">false</Background>
-    <Status xmlns="71af3243-3dd4-4a8d-8c0d-dd76da1f02a5">Not started</Status>
-    <_ip_UnifiedCompliancePolicyUIAction xmlns="http://schemas.microsoft.com/sharepoint/v3" xsi:nil="true"/>
-    <Image xmlns="71af3243-3dd4-4a8d-8c0d-dd76da1f02a5">
-      <Url xsi:nil="true"/>
-      <Description xsi:nil="true"/>
-    </Image>
-    <_ip_UnifiedCompliancePolicyProperties xmlns="http://schemas.microsoft.com/sharepoint/v3" xsi:nil="true"/>
-    <ImageTagsTaxHTField xmlns="71af3243-3dd4-4a8d-8c0d-dd76da1f02a5">
-      <Terms xmlns="http://schemas.microsoft.com/office/infopath/2007/PartnerControls"/>
-    </ImageTagsTaxHTField>
-    <TaxCatchAll xmlns="230e9df3-be65-4c73-a93b-d1236ebd677e" xsi:nil="true"/>
-    <MediaServiceKeyPoints xmlns="71af3243-3dd4-4a8d-8c0d-dd76da1f02a5" xsi:nil="true"/>
-  </documentManagement>
-</p:properties>
+<b:Sources xmlns:b="http://schemas.openxmlformats.org/officeDocument/2006/bibliography" xmlns="http://schemas.openxmlformats.org/officeDocument/2006/bibliography" SelectedStyle="\APASixthEditionOfficeOnline.xsl" StyleName="APA" Version="6"/>
 </file>
 
 <file path=customXml/item2.xml><?xml version="1.0" encoding="utf-8"?>
+<?mso-contentType ?>
+<FormTemplates xmlns="http://schemas.microsoft.com/sharepoint/v3/contenttype/forms">
+  <Display>DocumentLibraryForm</Display>
+  <Edit>DocumentLibraryForm</Edit>
+  <New>DocumentLibraryForm</New>
+</FormTemplates>
+</file>
+
+<file path=customXml/item3.xml><?xml version="1.0" encoding="utf-8"?>
 <ct:contentTypeSchema xmlns:ct="http://schemas.microsoft.com/office/2006/metadata/contentType" xmlns:ma="http://schemas.microsoft.com/office/2006/metadata/properties/metaAttributes" ct:_="" ma:_="" ma:contentTypeName="Document" ma:contentTypeID="0x01010079F111ED35F8CC479449609E8A0923A6" ma:contentTypeVersion="28" ma:contentTypeDescription="Create a new document." ma:contentTypeScope="" ma:versionID="60f5a4f2d2b0abadcf532d48ebf9cb71">
   <xsd:schema xmlns:xsd="http://www.w3.org/2001/XMLSchema" xmlns:xs="http://www.w3.org/2001/XMLSchema" xmlns:p="http://schemas.microsoft.com/office/2006/metadata/properties" xmlns:ns1="http://schemas.microsoft.com/sharepoint/v3" xmlns:ns2="71af3243-3dd4-4a8d-8c0d-dd76da1f02a5" xmlns:ns3="16c05727-aa75-4e4a-9b5f-8a80a1165891" xmlns:ns4="230e9df3-be65-4c73-a93b-d1236ebd677e" targetNamespace="http://schemas.microsoft.com/office/2006/metadata/properties" ma:root="true" ma:fieldsID="7dd78129e6a1811f84807ad11c651531" ns1:_="" ns2:_="" ns3:_="" ns4:_="">
     <xsd:import namespace="http://schemas.microsoft.com/sharepoint/v3"/>
@@ -6353,32 +6634,43 @@
 </ct:contentTypeSchema>
 </file>
 
-<file path=customXml/item3.xml><?xml version="1.0" encoding="utf-8"?>
-<?mso-contentType ?>
-<FormTemplates xmlns="http://schemas.microsoft.com/sharepoint/v3/contenttype/forms">
-  <Display>DocumentLibraryForm</Display>
-  <Edit>DocumentLibraryForm</Edit>
-  <New>DocumentLibraryForm</New>
-</FormTemplates>
-</file>
-
 <file path=customXml/item4.xml><?xml version="1.0" encoding="utf-8"?>
-<b:Sources xmlns:b="http://schemas.openxmlformats.org/officeDocument/2006/bibliography" xmlns="http://schemas.openxmlformats.org/officeDocument/2006/bibliography" SelectedStyle="\APASixthEditionOfficeOnline.xsl" StyleName="APA" Version="6"/>
+<p:properties xmlns:p="http://schemas.microsoft.com/office/2006/metadata/properties" xmlns:xsi="http://www.w3.org/2001/XMLSchema-instance" xmlns:pc="http://schemas.microsoft.com/office/infopath/2007/PartnerControls">
+  <documentManagement>
+    <Background xmlns="71af3243-3dd4-4a8d-8c0d-dd76da1f02a5">false</Background>
+    <Status xmlns="71af3243-3dd4-4a8d-8c0d-dd76da1f02a5">Not started</Status>
+    <_ip_UnifiedCompliancePolicyUIAction xmlns="http://schemas.microsoft.com/sharepoint/v3" xsi:nil="true"/>
+    <Image xmlns="71af3243-3dd4-4a8d-8c0d-dd76da1f02a5">
+      <Url xsi:nil="true"/>
+      <Description xsi:nil="true"/>
+    </Image>
+    <_ip_UnifiedCompliancePolicyProperties xmlns="http://schemas.microsoft.com/sharepoint/v3" xsi:nil="true"/>
+    <ImageTagsTaxHTField xmlns="71af3243-3dd4-4a8d-8c0d-dd76da1f02a5">
+      <Terms xmlns="http://schemas.microsoft.com/office/infopath/2007/PartnerControls"/>
+    </ImageTagsTaxHTField>
+    <TaxCatchAll xmlns="230e9df3-be65-4c73-a93b-d1236ebd677e" xsi:nil="true"/>
+    <MediaServiceKeyPoints xmlns="71af3243-3dd4-4a8d-8c0d-dd76da1f02a5" xsi:nil="true"/>
+  </documentManagement>
+</p:properties>
 </file>
 
 <file path=customXml/itemProps1.xml><?xml version="1.0" encoding="utf-8"?>
-<ds:datastoreItem xmlns:ds="http://schemas.openxmlformats.org/officeDocument/2006/customXml" ds:itemID="{0924A3C5-2130-4FE4-98A7-C4706FE95226}">
+<ds:datastoreItem xmlns:ds="http://schemas.openxmlformats.org/officeDocument/2006/customXml" ds:itemID="{F35B2DF4-75B4-48EB-84C5-AD1E3FA0632F}">
   <ds:schemaRefs>
-    <ds:schemaRef ds:uri="http://schemas.microsoft.com/office/2006/metadata/properties"/>
-    <ds:schemaRef ds:uri="http://schemas.microsoft.com/office/infopath/2007/PartnerControls"/>
-    <ds:schemaRef ds:uri="71af3243-3dd4-4a8d-8c0d-dd76da1f02a5"/>
-    <ds:schemaRef ds:uri="http://schemas.microsoft.com/sharepoint/v3"/>
-    <ds:schemaRef ds:uri="230e9df3-be65-4c73-a93b-d1236ebd677e"/>
+    <ds:schemaRef ds:uri="http://schemas.openxmlformats.org/officeDocument/2006/bibliography"/>
   </ds:schemaRefs>
 </ds:datastoreItem>
 </file>
 
 <file path=customXml/itemProps2.xml><?xml version="1.0" encoding="utf-8"?>
+<ds:datastoreItem xmlns:ds="http://schemas.openxmlformats.org/officeDocument/2006/customXml" ds:itemID="{578C4A7D-43E0-47C4-BCBC-2772E9707865}">
+  <ds:schemaRefs>
+    <ds:schemaRef ds:uri="http://schemas.microsoft.com/sharepoint/v3/contenttype/forms"/>
+  </ds:schemaRefs>
+</ds:datastoreItem>
+</file>
+
+<file path=customXml/itemProps3.xml><?xml version="1.0" encoding="utf-8"?>
 <ds:datastoreItem xmlns:ds="http://schemas.openxmlformats.org/officeDocument/2006/customXml" ds:itemID="{EAD5B403-6C16-4D97-8106-A46EAAB50FB4}">
   <ds:schemaRefs>
     <ds:schemaRef ds:uri="http://schemas.microsoft.com/office/2006/metadata/contentType"/>
@@ -6399,18 +6691,14 @@
 </ds:datastoreItem>
 </file>
 
-<file path=customXml/itemProps3.xml><?xml version="1.0" encoding="utf-8"?>
-<ds:datastoreItem xmlns:ds="http://schemas.openxmlformats.org/officeDocument/2006/customXml" ds:itemID="{578C4A7D-43E0-47C4-BCBC-2772E9707865}">
+<file path=customXml/itemProps4.xml><?xml version="1.0" encoding="utf-8"?>
+<ds:datastoreItem xmlns:ds="http://schemas.openxmlformats.org/officeDocument/2006/customXml" ds:itemID="{0924A3C5-2130-4FE4-98A7-C4706FE95226}">
   <ds:schemaRefs>
-    <ds:schemaRef ds:uri="http://schemas.microsoft.com/sharepoint/v3/contenttype/forms"/>
-  </ds:schemaRefs>
-</ds:datastoreItem>
-</file>
-
-<file path=customXml/itemProps4.xml><?xml version="1.0" encoding="utf-8"?>
-<ds:datastoreItem xmlns:ds="http://schemas.openxmlformats.org/officeDocument/2006/customXml" ds:itemID="{F35B2DF4-75B4-48EB-84C5-AD1E3FA0632F}">
-  <ds:schemaRefs>
-    <ds:schemaRef ds:uri="http://schemas.openxmlformats.org/officeDocument/2006/bibliography"/>
+    <ds:schemaRef ds:uri="http://schemas.microsoft.com/office/2006/metadata/properties"/>
+    <ds:schemaRef ds:uri="http://schemas.microsoft.com/office/infopath/2007/PartnerControls"/>
+    <ds:schemaRef ds:uri="71af3243-3dd4-4a8d-8c0d-dd76da1f02a5"/>
+    <ds:schemaRef ds:uri="http://schemas.microsoft.com/sharepoint/v3"/>
+    <ds:schemaRef ds:uri="230e9df3-be65-4c73-a93b-d1236ebd677e"/>
   </ds:schemaRefs>
 </ds:datastoreItem>
 </file>

</xml_diff>

<commit_message>
29th May -  framework chosen
</commit_message>
<xml_diff>
--- a/Project Portfolio.docx
+++ b/Project Portfolio.docx
@@ -313,11 +313,7 @@
         </w:tc>
       </w:tr>
     </w:tbl>
-    <w:p>
-      <w:pPr>
-        <w:spacing w:after="0"/>
-      </w:pPr>
-    </w:p>
+    <w:p/>
     <w:p>
       <w:pPr>
         <w:pStyle w:val="Heading1"/>
@@ -694,11 +690,7 @@
     <w:p/>
     <w:p/>
     <w:p/>
-    <w:p>
-      <w:pPr>
-        <w:ind w:firstLine="0"/>
-      </w:pPr>
-    </w:p>
+    <w:p/>
     <w:p>
       <w:pPr>
         <w:pStyle w:val="Title"/>
@@ -742,19 +734,18 @@
       </w:sdtPr>
       <w:sdtEndPr>
         <w:rPr>
-          <w:rFonts w:asciiTheme="minorHAnsi" w:eastAsiaTheme="minorEastAsia" w:hAnsiTheme="minorHAnsi" w:cstheme="minorBidi"/>
+          <w:rFonts w:ascii="Times New Roman" w:eastAsia="Times New Roman" w:hAnsi="Times New Roman" w:cs="Times New Roman"/>
           <w:b w:val="0"/>
           <w:bCs w:val="0"/>
           <w:i w:val="0"/>
           <w:iCs w:val="0"/>
-          <w:sz w:val="22"/>
-          <w:szCs w:val="22"/>
+          <w:sz w:val="24"/>
+          <w:szCs w:val="24"/>
         </w:rPr>
       </w:sdtEndPr>
       <w:sdtContent>
         <w:p>
           <w:pPr>
-            <w:ind w:firstLine="0"/>
             <w:rPr>
               <w:rFonts w:asciiTheme="majorHAnsi" w:eastAsiaTheme="majorEastAsia" w:hAnsiTheme="majorHAnsi" w:cstheme="majorBidi"/>
               <w:b/>
@@ -796,7 +787,11 @@
             <w:t xml:space="preserve"> dashboards aggregate data from multiple databases and files such as Excel spreadsheets</w:t>
           </w:r>
           <w:r>
-            <w:t xml:space="preserve">. Unlike excel, a dashboard allows you to analyse your data through combination of tables, graphs and interactive user input. The purposes of Dash projects are to show change in data over time to offer insight, trends predictions or inefficiencies and observe relationships between different variables. </w:t>
+            <w:t xml:space="preserve">. Unlike excel, a dashboard allows you to analyse your data through combination of tables, graphs and interactive user input. The purposes of Dash projects are to show </w:t>
+          </w:r>
+          <w:r>
+            <w:lastRenderedPageBreak/>
+            <w:t xml:space="preserve">change in data over time to offer insight, trends predictions or inefficiencies and observe relationships between different variables. </w:t>
           </w:r>
         </w:p>
         <w:p>
@@ -835,9 +830,6 @@
           <w:bookmarkEnd w:id="8"/>
         </w:p>
         <w:p>
-          <w:pPr>
-            <w:ind w:firstLine="0"/>
-          </w:pPr>
           <w:r>
             <w:t xml:space="preserve">I have chosen “Plotly Dash” to develop my data visualisation project. “Plotly” is a </w:t>
           </w:r>
@@ -855,11 +847,7 @@
           </w:r>
         </w:p>
         <w:p>
-          <w:pPr>
-            <w:ind w:firstLine="0"/>
-          </w:pPr>
-          <w:r>
-            <w:lastRenderedPageBreak/>
+          <w:r>
             <w:t>“Dash” is</w:t>
           </w:r>
           <w:r>
@@ -894,9 +882,6 @@
           </w:r>
         </w:p>
         <w:p>
-          <w:pPr>
-            <w:ind w:firstLine="0"/>
-          </w:pPr>
           <w:r>
             <w:rPr>
               <w:b/>
@@ -940,9 +925,6 @@
           </w:r>
         </w:p>
         <w:p>
-          <w:pPr>
-            <w:ind w:firstLine="0"/>
-          </w:pPr>
           <w:r>
             <w:rPr>
               <w:b/>
@@ -965,7 +947,11 @@
             <w:t xml:space="preserve">: </w:t>
           </w:r>
           <w:r>
-            <w:t>Plotly Dash offers the “Dash Open Source Framework” that supports open-source libraries for Python’s leading data visualization and UI (user interface) libraries. Plotly for Python is a free and open-source software, which means the original code is available for anyone to redistribute and modify. Also, Plotly Dash is free to install and use. The commercial, more advanced version of Plotly Dash is Dash Enterprise.</w:t>
+            <w:t xml:space="preserve">Plotly Dash offers the “Dash Open Source Framework” that supports open-source libraries for Python’s leading data visualization and UI (user interface) libraries. Plotly for Python is a free and open-source software, which means the original code is available for anyone to redistribute and modify. Also, Plotly Dash is free to install and use. The commercial, more advanced version of Plotly Dash is Dash </w:t>
+          </w:r>
+          <w:r>
+            <w:lastRenderedPageBreak/>
+            <w:t>Enterprise.</w:t>
           </w:r>
           <w:r>
             <w:rPr>
@@ -977,25 +963,17 @@
             <w:t xml:space="preserve"> </w:t>
           </w:r>
           <w:r>
-            <w:t xml:space="preserve">An opensource platform largely benefits an industry beginner because it offers opportunities for customization, learning, extend skills and knowledge. </w:t>
-          </w:r>
-          <w:r>
-            <w:lastRenderedPageBreak/>
-            <w:t>Any beginner can reference the open-source code and documentation to make their own app while learning new coding knowledge and practices, that sharpens their skills in the longer term. In contrast, commercial-based platforms such as Tableau, is not beneficial to industry beginners by limiting customization and research capabilities.</w:t>
+            <w:t>An opensource platform largely benefits an industry beginner because it offers opportunities for customization, learning, extend skills and knowledge. Any beginner can reference the open-source code and documentation to make their own app while learning new coding knowledge and practices, that sharpens their skills in the longer term. In contrast, commercial-based platforms such as Tableau, is not beneficial to industry beginners by limiting customization and research capabilities.</w:t>
           </w:r>
         </w:p>
         <w:p>
           <w:pPr>
-            <w:ind w:firstLine="0"/>
             <w:rPr>
               <w:lang w:val="vi-VN"/>
             </w:rPr>
           </w:pPr>
         </w:p>
         <w:p>
-          <w:pPr>
-            <w:ind w:firstLine="0"/>
-          </w:pPr>
           <w:r>
             <w:t xml:space="preserve">To develop my project, I will </w:t>
           </w:r>
@@ -1015,25 +993,16 @@
           </w:r>
         </w:p>
         <w:p>
-          <w:pPr>
-            <w:ind w:firstLine="0"/>
-          </w:pPr>
           <w:r>
             <w:t xml:space="preserve">In the first session, I have discovered the main elements of a Plotly Dash code for a web-app.  </w:t>
           </w:r>
         </w:p>
         <w:p>
-          <w:pPr>
-            <w:ind w:firstLine="0"/>
-          </w:pPr>
           <w:r>
             <w:t xml:space="preserve">The to-be-developed app is recommended to be developed locally, on Visual Studio Code, on my computer because it contains large amounts of data and different files and folders. </w:t>
           </w:r>
         </w:p>
         <w:p>
-          <w:pPr>
-            <w:ind w:firstLine="0"/>
-          </w:pPr>
           <w:r>
             <w:t xml:space="preserve">The course offers a proof of concept of what a simple data visualization dashboard would look like in session 1 of the course. This proof-of-concept runs on the browser through </w:t>
           </w:r>
@@ -1048,14 +1017,10 @@
           </w:r>
         </w:p>
         <w:p>
-          <w:pPr>
-            <w:ind w:firstLine="0"/>
-          </w:pPr>
           <w:r>
             <w:rPr>
               <w:noProof/>
             </w:rPr>
-            <w:lastRenderedPageBreak/>
             <w:drawing>
               <wp:inline distT="0" distB="0" distL="0" distR="0" wp14:anchorId="52B50707" wp14:editId="05D2EF2E">
                 <wp:extent cx="6589081" cy="3718560"/>
@@ -1093,19 +1058,13 @@
             </w:drawing>
           </w:r>
         </w:p>
+        <w:p/>
         <w:p>
-          <w:pPr>
-            <w:ind w:firstLine="0"/>
-          </w:pPr>
-        </w:p>
-        <w:p>
-          <w:pPr>
-            <w:ind w:firstLine="0"/>
-          </w:pPr>
           <w:r>
             <w:rPr>
               <w:noProof/>
             </w:rPr>
+            <w:lastRenderedPageBreak/>
             <mc:AlternateContent>
               <mc:Choice Requires="wpg">
                 <w:drawing>
@@ -1202,7 +1161,6 @@
                               <w:txbxContent>
                                 <w:p>
                                   <w:pPr>
-                                    <w:ind w:firstLine="0"/>
                                     <w:rPr>
                                       <w:color w:val="FFFFFF" w:themeColor="background1"/>
                                       <w14:shadow w14:blurRad="38100" w14:dist="19050" w14:dir="2700000" w14:sx="100000" w14:sy="100000" w14:kx="0" w14:ky="0" w14:algn="tl">
@@ -1430,7 +1388,6 @@
                         <w:txbxContent>
                           <w:p>
                             <w:pPr>
-                              <w:ind w:firstLine="0"/>
                               <w:rPr>
                                 <w:color w:val="FFFFFF" w:themeColor="background1"/>
                                 <w14:shadow w14:blurRad="38100" w14:dist="19050" w14:dir="2700000" w14:sx="100000" w14:sy="100000" w14:kx="0" w14:ky="0" w14:algn="tl">
@@ -1531,17 +1488,11 @@
           </w:r>
         </w:p>
         <w:p>
-          <w:pPr>
-            <w:ind w:firstLine="0"/>
-          </w:pPr>
           <w:r>
             <w:t xml:space="preserve">Importing library </w:t>
           </w:r>
         </w:p>
         <w:p>
-          <w:pPr>
-            <w:ind w:firstLine="0"/>
-          </w:pPr>
           <w:r>
             <w:t>The first element is the libraries, which are collection of pre-written code that developers can use to perform a specific task.</w:t>
           </w:r>
@@ -1553,9 +1504,6 @@
           </w:r>
         </w:p>
         <w:p>
-          <w:pPr>
-            <w:ind w:firstLine="0"/>
-          </w:pPr>
           <w:r>
             <w:t xml:space="preserve">To install libraries, I have to install it using </w:t>
           </w:r>
@@ -1578,86 +1526,332 @@
           </w:r>
         </w:p>
         <w:p>
-          <w:pPr>
-            <w:ind w:firstLine="0"/>
-          </w:pPr>
           <w:r>
             <w:t>Incorporate data</w:t>
+          </w:r>
+        </w:p>
+        <w:p>
+          <w:r>
+            <w:t xml:space="preserve">In this section, I will include the dataset that my data visualization will demonstrate. Data can come from external data databases, APIs, text files, JS files,… If my data is in a CSV sheet stored locally, it must be on the same folder as the code, </w:t>
+          </w:r>
+        </w:p>
+        <w:p>
+          <w:r>
+            <w:t xml:space="preserve">The next component is the </w:t>
+          </w:r>
+          <w:r>
+            <w:t xml:space="preserve">layout. This is what allows displaying anything I want on the page. My users will use my app and they will see whatever I want them to see. For example, if I want them to see radio buttons then my app will include a table through AG grid and a histogram. I have to define these in this component for them to show up on my dashboard. </w:t>
+          </w:r>
+        </w:p>
+        <w:p>
+          <w:r>
+            <w:t xml:space="preserve">The last component is the callback. This component allows developers to connect between components inside the layout. It’s what gives life to the dashboard, by allowing interactivity. For example, in the proof of concept, the callback is used to connect between the radio button and the histogram. This </w:t>
+          </w:r>
+          <w:r>
+            <w:t>is probably</w:t>
+          </w:r>
+          <w:r>
+            <w:t xml:space="preserve"> the most important component of a Dash app. The open-source code to multiple Dash component allows me to include any components that I want such as checklists or clipboards.   </w:t>
+          </w:r>
+        </w:p>
+        <w:p/>
+        <w:p>
+          <w:r>
+            <w:tab/>
+          </w:r>
+          <w:r>
+            <w:tab/>
+          </w:r>
+        </w:p>
+        <w:p/>
+        <w:p>
+          <w:r>
+            <w:t xml:space="preserve"> </w:t>
           </w:r>
         </w:p>
         <w:p>
           <w:pPr>
-            <w:ind w:firstLine="0"/>
+            <w:pStyle w:val="NormalWeb"/>
+            <w:spacing w:before="0" w:beforeAutospacing="0" w:after="0" w:afterAutospacing="0"/>
+            <w:rPr>
+              <w:rFonts w:ascii="Arial" w:hAnsi="Arial" w:cs="Arial"/>
+              <w:color w:val="000000"/>
+              <w:sz w:val="22"/>
+              <w:szCs w:val="22"/>
+            </w:rPr>
           </w:pPr>
           <w:r>
-            <w:lastRenderedPageBreak/>
-            <w:t xml:space="preserve">In this section, I will include the dataset that my data visualization will demonstrate. Data can come from external data databases, APIs, text files, JS files,… If my data is in a CSV sheet stored locally, it must be on the same folder as the code, </w:t>
+            <w:rPr>
+              <w:rFonts w:ascii="Arial" w:hAnsi="Arial" w:cs="Arial"/>
+              <w:color w:val="000000"/>
+              <w:sz w:val="22"/>
+              <w:szCs w:val="22"/>
+            </w:rPr>
+            <w:t>- Plotly Dash course</w:t>
           </w:r>
         </w:p>
         <w:p>
           <w:pPr>
-            <w:ind w:firstLine="0"/>
-          </w:pPr>
-          <w:r>
-            <w:t xml:space="preserve">The next component is the </w:t>
-          </w:r>
-          <w:r>
-            <w:t xml:space="preserve">layout. This is what allows displaying anything I want on the page. My users will use my app and they will see whatever I want them to see. For example, if I want them to see radio buttons then my app will include a table through AG grid and a histogram. I have to define these in this component for them to show up on my dashboard. </w:t>
-          </w:r>
-        </w:p>
-        <w:p>
-          <w:pPr>
-            <w:ind w:firstLine="0"/>
-          </w:pPr>
-          <w:r>
-            <w:t xml:space="preserve">The last component is the callback. This component allows developers to connect between components inside the layout. It’s what gives life to the dashboard, by allowing interactivity. For example, in the proof of concept, the callback is used to connect between the radio button and the histogram. This </w:t>
-          </w:r>
-          <w:r>
-            <w:t>is probably</w:t>
-          </w:r>
-          <w:r>
-            <w:t xml:space="preserve"> the most important component of a Dash app. The open-source code to multiple Dash component allows me to include any components that I want such as checklists or clipboards.   </w:t>
-          </w:r>
-        </w:p>
-        <w:p>
-          <w:pPr>
-            <w:ind w:firstLine="0"/>
+            <w:pStyle w:val="NormalWeb"/>
+            <w:spacing w:before="0" w:beforeAutospacing="0" w:after="0" w:afterAutospacing="0"/>
+            <w:rPr>
+              <w:rFonts w:ascii="Arial" w:hAnsi="Arial" w:cs="Arial"/>
+              <w:color w:val="000000"/>
+              <w:sz w:val="22"/>
+              <w:szCs w:val="22"/>
+              <w:lang w:val="vi-VN"/>
+            </w:rPr>
           </w:pPr>
         </w:p>
         <w:p>
           <w:pPr>
-            <w:ind w:firstLine="0"/>
-          </w:pPr>
-          <w:r>
-            <w:tab/>
-          </w:r>
-          <w:r>
-            <w:tab/>
-          </w:r>
-        </w:p>
-        <w:p>
-          <w:pPr>
-            <w:ind w:firstLine="0"/>
+            <w:pStyle w:val="NormalWeb"/>
+            <w:spacing w:before="0" w:beforeAutospacing="0" w:after="0" w:afterAutospacing="0"/>
           </w:pPr>
         </w:p>
         <w:p>
           <w:pPr>
-            <w:ind w:firstLine="0"/>
+            <w:pStyle w:val="NormalWeb"/>
+            <w:spacing w:before="0" w:beforeAutospacing="0" w:after="0" w:afterAutospacing="0"/>
+            <w:rPr>
+              <w:rFonts w:ascii="Arial" w:hAnsi="Arial" w:cs="Arial"/>
+              <w:color w:val="000000"/>
+              <w:sz w:val="22"/>
+              <w:szCs w:val="22"/>
+            </w:rPr>
           </w:pPr>
           <w:r>
-            <w:t xml:space="preserve"> </w:t>
+            <w:rPr>
+              <w:rFonts w:ascii="Arial" w:hAnsi="Arial" w:cs="Arial"/>
+              <w:color w:val="000000"/>
+              <w:sz w:val="22"/>
+              <w:szCs w:val="22"/>
+            </w:rPr>
+            <w:t>- IMDB dashboard</w:t>
           </w:r>
         </w:p>
         <w:p>
           <w:pPr>
-            <w:ind w:firstLine="0"/>
+            <w:pStyle w:val="NormalWeb"/>
+            <w:spacing w:before="0" w:beforeAutospacing="0" w:after="0" w:afterAutospacing="0"/>
           </w:pPr>
         </w:p>
         <w:p>
           <w:pPr>
-            <w:ind w:firstLine="0"/>
+            <w:pStyle w:val="NormalWeb"/>
+            <w:spacing w:before="0" w:beforeAutospacing="0" w:after="0" w:afterAutospacing="0"/>
           </w:pPr>
+          <w:r>
+            <w:rPr>
+              <w:rFonts w:ascii="Arial" w:hAnsi="Arial" w:cs="Arial"/>
+              <w:color w:val="000000"/>
+              <w:sz w:val="22"/>
+              <w:szCs w:val="22"/>
+            </w:rPr>
+            <w:t>- Dashboard layout</w:t>
+          </w:r>
         </w:p>
+        <w:p>
+          <w:r>
+            <w:rPr>
+              <w:noProof/>
+            </w:rPr>
+            <w:drawing>
+              <wp:inline distT="0" distB="0" distL="0" distR="0" wp14:anchorId="5A65972D" wp14:editId="4F70449A">
+                <wp:extent cx="4963886" cy="2786211"/>
+                <wp:effectExtent l="0" t="0" r="1905" b="0"/>
+                <wp:docPr id="1384601691" name="Picture 2"/>
+                <wp:cNvGraphicFramePr>
+                  <a:graphicFrameLocks xmlns:a="http://schemas.openxmlformats.org/drawingml/2006/main" noChangeAspect="1"/>
+                </wp:cNvGraphicFramePr>
+                <a:graphic xmlns:a="http://schemas.openxmlformats.org/drawingml/2006/main">
+                  <a:graphicData uri="http://schemas.openxmlformats.org/drawingml/2006/picture">
+                    <pic:pic xmlns:pic="http://schemas.openxmlformats.org/drawingml/2006/picture">
+                      <pic:nvPicPr>
+                        <pic:cNvPr id="1384601691" name="Picture 1384601691"/>
+                        <pic:cNvPicPr/>
+                      </pic:nvPicPr>
+                      <pic:blipFill>
+                        <a:blip r:embed="rId14"/>
+                        <a:stretch>
+                          <a:fillRect/>
+                        </a:stretch>
+                      </pic:blipFill>
+                      <pic:spPr>
+                        <a:xfrm>
+                          <a:off x="0" y="0"/>
+                          <a:ext cx="4966395" cy="2787619"/>
+                        </a:xfrm>
+                        <a:prstGeom prst="rect">
+                          <a:avLst/>
+                        </a:prstGeom>
+                      </pic:spPr>
+                    </pic:pic>
+                  </a:graphicData>
+                </a:graphic>
+              </wp:inline>
+            </w:drawing>
+          </w:r>
+        </w:p>
+        <w:p>
+          <w:pPr>
+            <w:pStyle w:val="NormalWeb"/>
+            <w:spacing w:before="0" w:beforeAutospacing="0" w:after="0" w:afterAutospacing="0"/>
+          </w:pPr>
+          <w:r>
+            <w:rPr>
+              <w:rFonts w:ascii="Arial" w:hAnsi="Arial" w:cs="Arial"/>
+              <w:color w:val="000000"/>
+              <w:sz w:val="22"/>
+              <w:szCs w:val="22"/>
+            </w:rPr>
+            <w:t xml:space="preserve">- </w:t>
+          </w:r>
+          <w:r>
+            <w:rPr>
+              <w:rFonts w:ascii="Arial" w:hAnsi="Arial" w:cs="Arial"/>
+              <w:color w:val="000000"/>
+              <w:sz w:val="22"/>
+              <w:szCs w:val="22"/>
+            </w:rPr>
+            <w:t>Dashboard/digital-technology (</w:t>
+          </w:r>
+          <w:r>
+            <w:rPr>
+              <w:rFonts w:ascii="Arial" w:hAnsi="Arial" w:cs="Arial"/>
+              <w:color w:val="000000"/>
+              <w:sz w:val="22"/>
+              <w:szCs w:val="22"/>
+            </w:rPr>
+            <w:t>dashboard (Render)</w:t>
+          </w:r>
+          <w:r>
+            <w:rPr>
+              <w:rFonts w:ascii="Arial" w:hAnsi="Arial" w:cs="Arial"/>
+              <w:color w:val="000000"/>
+              <w:sz w:val="22"/>
+              <w:szCs w:val="22"/>
+            </w:rPr>
+            <w:t>)</w:t>
+          </w:r>
+          <w:r>
+            <w:rPr>
+              <w:rFonts w:ascii="Arial" w:hAnsi="Arial" w:cs="Arial"/>
+              <w:color w:val="000000"/>
+              <w:sz w:val="22"/>
+              <w:szCs w:val="22"/>
+            </w:rPr>
+            <w:t> </w:t>
+          </w:r>
+        </w:p>
+        <w:p>
+          <w:pPr>
+            <w:pStyle w:val="NormalWeb"/>
+            <w:spacing w:before="0" w:beforeAutospacing="0" w:after="0" w:afterAutospacing="0"/>
+          </w:pPr>
+          <w:r>
+            <w:rPr>
+              <w:rFonts w:ascii="Arial" w:hAnsi="Arial" w:cs="Arial"/>
+              <w:color w:val="000000"/>
+              <w:sz w:val="22"/>
+              <w:szCs w:val="22"/>
+              <w:bdr w:val="none" w:sz="0" w:space="0" w:color="auto" w:frame="1"/>
+            </w:rPr>
+            <w:lastRenderedPageBreak/>
+            <w:fldChar w:fldCharType="begin"/>
+          </w:r>
+          <w:r>
+            <w:rPr>
+              <w:rFonts w:ascii="Arial" w:hAnsi="Arial" w:cs="Arial"/>
+              <w:color w:val="000000"/>
+              <w:sz w:val="22"/>
+              <w:szCs w:val="22"/>
+              <w:bdr w:val="none" w:sz="0" w:space="0" w:color="auto" w:frame="1"/>
+            </w:rPr>
+            <w:instrText xml:space="preserve"> INCLUDEPICTURE "https://lh7-us.googleusercontent.com/_9bhyxzDOVYU9KJBCJqos_RLmZk-WwCBu1UipZDaKwa-LtWpNehb8KmX_szrcpMB2zSZVdnMVrUnj1VOWP88sgkvZx9OpxpL229mtgOwNuxdufQ-IQtBlFwDch1VeDVs4_7mGgp2IA6OGIGIUsekzpc" \* MERGEFORMATINET </w:instrText>
+          </w:r>
+          <w:r>
+            <w:rPr>
+              <w:rFonts w:ascii="Arial" w:hAnsi="Arial" w:cs="Arial"/>
+              <w:color w:val="000000"/>
+              <w:sz w:val="22"/>
+              <w:szCs w:val="22"/>
+              <w:bdr w:val="none" w:sz="0" w:space="0" w:color="auto" w:frame="1"/>
+            </w:rPr>
+            <w:fldChar w:fldCharType="separate"/>
+          </w:r>
+          <w:r>
+            <w:rPr>
+              <w:rFonts w:ascii="Arial" w:hAnsi="Arial" w:cs="Arial"/>
+              <w:noProof/>
+              <w:color w:val="000000"/>
+              <w:sz w:val="22"/>
+              <w:szCs w:val="22"/>
+              <w:bdr w:val="none" w:sz="0" w:space="0" w:color="auto" w:frame="1"/>
+            </w:rPr>
+            <w:drawing>
+              <wp:inline distT="0" distB="0" distL="0" distR="0" wp14:anchorId="678E6451" wp14:editId="0672EEBA">
+                <wp:extent cx="4598035" cy="2586355"/>
+                <wp:effectExtent l="0" t="0" r="0" b="4445"/>
+                <wp:docPr id="1040034856" name="Picture 1"/>
+                <wp:cNvGraphicFramePr>
+                  <a:graphicFrameLocks xmlns:a="http://schemas.openxmlformats.org/drawingml/2006/main" noChangeAspect="1"/>
+                </wp:cNvGraphicFramePr>
+                <a:graphic xmlns:a="http://schemas.openxmlformats.org/drawingml/2006/main">
+                  <a:graphicData uri="http://schemas.openxmlformats.org/drawingml/2006/picture">
+                    <pic:pic xmlns:pic="http://schemas.openxmlformats.org/drawingml/2006/picture">
+                      <pic:nvPicPr>
+                        <pic:cNvPr id="0" name="Picture 1"/>
+                        <pic:cNvPicPr>
+                          <a:picLocks noChangeAspect="1" noChangeArrowheads="1"/>
+                        </pic:cNvPicPr>
+                      </pic:nvPicPr>
+                      <pic:blipFill>
+                        <a:blip r:embed="rId15">
+                          <a:extLst>
+                            <a:ext uri="{28A0092B-C50C-407E-A947-70E740481C1C}">
+                              <a14:useLocalDpi xmlns:a14="http://schemas.microsoft.com/office/drawing/2010/main" val="0"/>
+                            </a:ext>
+                          </a:extLst>
+                        </a:blip>
+                        <a:srcRect/>
+                        <a:stretch>
+                          <a:fillRect/>
+                        </a:stretch>
+                      </pic:blipFill>
+                      <pic:spPr bwMode="auto">
+                        <a:xfrm>
+                          <a:off x="0" y="0"/>
+                          <a:ext cx="4598035" cy="2586355"/>
+                        </a:xfrm>
+                        <a:prstGeom prst="rect">
+                          <a:avLst/>
+                        </a:prstGeom>
+                        <a:noFill/>
+                        <a:ln>
+                          <a:noFill/>
+                        </a:ln>
+                      </pic:spPr>
+                    </pic:pic>
+                  </a:graphicData>
+                </a:graphic>
+              </wp:inline>
+            </w:drawing>
+          </w:r>
+          <w:r>
+            <w:rPr>
+              <w:rFonts w:ascii="Arial" w:hAnsi="Arial" w:cs="Arial"/>
+              <w:color w:val="000000"/>
+              <w:sz w:val="22"/>
+              <w:szCs w:val="22"/>
+              <w:bdr w:val="none" w:sz="0" w:space="0" w:color="auto" w:frame="1"/>
+            </w:rPr>
+            <w:fldChar w:fldCharType="end"/>
+          </w:r>
+        </w:p>
+        <w:p/>
+        <w:p/>
+        <w:p/>
       </w:sdtContent>
     </w:sdt>
     <w:bookmarkEnd w:id="4" w:displacedByCustomXml="prev"/>
@@ -1667,7 +1861,6 @@
     <w:bookmarkEnd w:id="0" w:displacedByCustomXml="prev"/>
     <w:p>
       <w:pPr>
-        <w:ind w:firstLine="0"/>
         <w:rPr>
           <w:b/>
           <w:bCs/>
@@ -1780,7 +1973,6 @@
         </w:numPr>
       </w:pPr>
       <w:r>
-        <w:lastRenderedPageBreak/>
         <w:t xml:space="preserve">Callback </w:t>
       </w:r>
     </w:p>
@@ -1818,9 +2010,6 @@
 <w:endnotes xmlns:wpc="http://schemas.microsoft.com/office/word/2010/wordprocessingCanvas" xmlns:cx="http://schemas.microsoft.com/office/drawing/2014/chartex" xmlns:cx1="http://schemas.microsoft.com/office/drawing/2015/9/8/chartex" xmlns:cx2="http://schemas.microsoft.com/office/drawing/2015/10/21/chartex" xmlns:cx3="http://schemas.microsoft.com/office/drawing/2016/5/9/chartex" xmlns:cx4="http://schemas.microsoft.com/office/drawing/2016/5/10/chartex" xmlns:cx5="http://schemas.microsoft.com/office/drawing/2016/5/11/chartex" xmlns:cx6="http://schemas.microsoft.com/office/drawing/2016/5/12/chartex" xmlns:cx7="http://schemas.microsoft.com/office/drawing/2016/5/13/chartex" xmlns:cx8="http://schemas.microsoft.com/office/drawing/2016/5/14/chartex" xmlns:mc="http://schemas.openxmlformats.org/markup-compatibility/2006" xmlns:aink="http://schemas.microsoft.com/office/drawing/2016/ink" xmlns:am3d="http://schemas.microsoft.com/office/drawing/2017/model3d" xmlns:o="urn:schemas-microsoft-com:office:office" xmlns:oel="http://schemas.microsoft.com/office/2019/extlst" xmlns:r="http://schemas.openxmlformats.org/officeDocument/2006/relationships" xmlns:m="http://schemas.openxmlformats.org/officeDocument/2006/math" xmlns:v="urn:schemas-microsoft-com:vml" xmlns:wp14="http://schemas.microsoft.com/office/word/2010/wordprocessingDrawing" xmlns:wp="http://schemas.openxmlformats.org/drawingml/2006/wordprocessingDrawing" xmlns:w10="urn:schemas-microsoft-com:office:word" xmlns:w="http://schemas.openxmlformats.org/wordprocessingml/2006/main" xmlns:w14="http://schemas.microsoft.com/office/word/2010/wordml" xmlns:w15="http://schemas.microsoft.com/office/word/2012/wordml" xmlns:w16cex="http://schemas.microsoft.com/office/word/2018/wordml/cex" xmlns:w16cid="http://schemas.microsoft.com/office/word/2016/wordml/cid" xmlns:w16="http://schemas.microsoft.com/office/word/2018/wordml" xmlns:w16sdtdh="http://schemas.microsoft.com/office/word/2020/wordml/sdtdatahash" xmlns:w16se="http://schemas.microsoft.com/office/word/2015/wordml/symex" xmlns:wpg="http://schemas.microsoft.com/office/word/2010/wordprocessingGroup" xmlns:wpi="http://schemas.microsoft.com/office/word/2010/wordprocessingInk" xmlns:wne="http://schemas.microsoft.com/office/word/2006/wordml" xmlns:wps="http://schemas.microsoft.com/office/word/2010/wordprocessingShape" mc:Ignorable="w14 w15 w16se w16cid w16 w16cex w16sdtdh wp14">
   <w:endnote w:type="separator" w:id="-1">
     <w:p>
-      <w:pPr>
-        <w:spacing w:after="0" w:line="240" w:lineRule="auto"/>
-      </w:pPr>
       <w:r>
         <w:separator/>
       </w:r>
@@ -1828,9 +2017,6 @@
   </w:endnote>
   <w:endnote w:type="continuationSeparator" w:id="0">
     <w:p>
-      <w:pPr>
-        <w:spacing w:after="0" w:line="240" w:lineRule="auto"/>
-      </w:pPr>
       <w:r>
         <w:continuationSeparator/>
       </w:r>
@@ -1874,9 +2060,6 @@
 <w:footnotes xmlns:wpc="http://schemas.microsoft.com/office/word/2010/wordprocessingCanvas" xmlns:cx="http://schemas.microsoft.com/office/drawing/2014/chartex" xmlns:cx1="http://schemas.microsoft.com/office/drawing/2015/9/8/chartex" xmlns:cx2="http://schemas.microsoft.com/office/drawing/2015/10/21/chartex" xmlns:cx3="http://schemas.microsoft.com/office/drawing/2016/5/9/chartex" xmlns:cx4="http://schemas.microsoft.com/office/drawing/2016/5/10/chartex" xmlns:cx5="http://schemas.microsoft.com/office/drawing/2016/5/11/chartex" xmlns:cx6="http://schemas.microsoft.com/office/drawing/2016/5/12/chartex" xmlns:cx7="http://schemas.microsoft.com/office/drawing/2016/5/13/chartex" xmlns:cx8="http://schemas.microsoft.com/office/drawing/2016/5/14/chartex" xmlns:mc="http://schemas.openxmlformats.org/markup-compatibility/2006" xmlns:aink="http://schemas.microsoft.com/office/drawing/2016/ink" xmlns:am3d="http://schemas.microsoft.com/office/drawing/2017/model3d" xmlns:o="urn:schemas-microsoft-com:office:office" xmlns:oel="http://schemas.microsoft.com/office/2019/extlst" xmlns:r="http://schemas.openxmlformats.org/officeDocument/2006/relationships" xmlns:m="http://schemas.openxmlformats.org/officeDocument/2006/math" xmlns:v="urn:schemas-microsoft-com:vml" xmlns:wp14="http://schemas.microsoft.com/office/word/2010/wordprocessingDrawing" xmlns:wp="http://schemas.openxmlformats.org/drawingml/2006/wordprocessingDrawing" xmlns:w10="urn:schemas-microsoft-com:office:word" xmlns:w="http://schemas.openxmlformats.org/wordprocessingml/2006/main" xmlns:w14="http://schemas.microsoft.com/office/word/2010/wordml" xmlns:w15="http://schemas.microsoft.com/office/word/2012/wordml" xmlns:w16cex="http://schemas.microsoft.com/office/word/2018/wordml/cex" xmlns:w16cid="http://schemas.microsoft.com/office/word/2016/wordml/cid" xmlns:w16="http://schemas.microsoft.com/office/word/2018/wordml" xmlns:w16sdtdh="http://schemas.microsoft.com/office/word/2020/wordml/sdtdatahash" xmlns:w16se="http://schemas.microsoft.com/office/word/2015/wordml/symex" xmlns:wpg="http://schemas.microsoft.com/office/word/2010/wordprocessingGroup" xmlns:wpi="http://schemas.microsoft.com/office/word/2010/wordprocessingInk" xmlns:wne="http://schemas.microsoft.com/office/word/2006/wordml" xmlns:wps="http://schemas.microsoft.com/office/word/2010/wordprocessingShape" mc:Ignorable="w14 w15 w16se w16cid w16 w16cex w16sdtdh wp14">
   <w:footnote w:type="separator" w:id="-1">
     <w:p>
-      <w:pPr>
-        <w:spacing w:after="0" w:line="240" w:lineRule="auto"/>
-      </w:pPr>
       <w:r>
         <w:separator/>
       </w:r>
@@ -1884,9 +2067,6 @@
   </w:footnote>
   <w:footnote w:type="continuationSeparator" w:id="0">
     <w:p>
-      <w:pPr>
-        <w:spacing w:after="0" w:line="240" w:lineRule="auto"/>
-      </w:pPr>
       <w:r>
         <w:continuationSeparator/>
       </w:r>
@@ -3435,7 +3615,17 @@
   <w:style w:type="paragraph" w:default="1" w:styleId="Normal">
     <w:name w:val="Normal"/>
     <w:qFormat/>
-    <w:rsid w:val="0019464C"/>
+    <w:rsid w:val="009B0560"/>
+    <w:pPr>
+      <w:spacing w:after="0" w:line="240" w:lineRule="auto"/>
+      <w:ind w:firstLine="0"/>
+    </w:pPr>
+    <w:rPr>
+      <w:rFonts w:ascii="Times New Roman" w:eastAsia="Times New Roman" w:hAnsi="Times New Roman" w:cs="Times New Roman"/>
+      <w:sz w:val="24"/>
+      <w:szCs w:val="24"/>
+      <w:lang w:val="en-NZ" w:eastAsia="en-GB"/>
+    </w:rPr>
   </w:style>
   <w:style w:type="paragraph" w:styleId="Heading1">
     <w:name w:val="heading 1"/>
@@ -3446,8 +3636,7 @@
     <w:qFormat/>
     <w:rsid w:val="0019464C"/>
     <w:pPr>
-      <w:spacing w:before="600" w:after="0" w:line="360" w:lineRule="auto"/>
-      <w:ind w:firstLine="0"/>
+      <w:spacing w:before="600" w:line="360" w:lineRule="auto"/>
       <w:outlineLvl w:val="0"/>
     </w:pPr>
     <w:rPr>
@@ -3458,6 +3647,7 @@
       <w:iCs/>
       <w:sz w:val="32"/>
       <w:szCs w:val="32"/>
+      <w:lang w:val="en-US" w:eastAsia="ja-JP"/>
     </w:rPr>
   </w:style>
   <w:style w:type="paragraph" w:styleId="Heading2">
@@ -3470,8 +3660,7 @@
     <w:qFormat/>
     <w:rsid w:val="0019464C"/>
     <w:pPr>
-      <w:spacing w:before="320" w:after="0" w:line="360" w:lineRule="auto"/>
-      <w:ind w:firstLine="0"/>
+      <w:spacing w:before="320" w:line="360" w:lineRule="auto"/>
       <w:outlineLvl w:val="1"/>
     </w:pPr>
     <w:rPr>
@@ -3482,6 +3671,7 @@
       <w:iCs/>
       <w:sz w:val="28"/>
       <w:szCs w:val="28"/>
+      <w:lang w:val="en-US" w:eastAsia="ja-JP"/>
     </w:rPr>
   </w:style>
   <w:style w:type="paragraph" w:styleId="Heading3">
@@ -3495,8 +3685,7 @@
     <w:qFormat/>
     <w:rsid w:val="0019464C"/>
     <w:pPr>
-      <w:spacing w:before="320" w:after="0" w:line="360" w:lineRule="auto"/>
-      <w:ind w:firstLine="0"/>
+      <w:spacing w:before="320" w:line="360" w:lineRule="auto"/>
       <w:outlineLvl w:val="2"/>
     </w:pPr>
     <w:rPr>
@@ -3520,8 +3709,7 @@
     <w:qFormat/>
     <w:rsid w:val="0019464C"/>
     <w:pPr>
-      <w:spacing w:before="280" w:after="0" w:line="360" w:lineRule="auto"/>
-      <w:ind w:firstLine="0"/>
+      <w:spacing w:before="280" w:line="360" w:lineRule="auto"/>
       <w:outlineLvl w:val="3"/>
     </w:pPr>
     <w:rPr>
@@ -3530,8 +3718,6 @@
       <w:bCs/>
       <w:i/>
       <w:iCs/>
-      <w:sz w:val="24"/>
-      <w:szCs w:val="24"/>
     </w:rPr>
   </w:style>
   <w:style w:type="paragraph" w:styleId="Heading5">
@@ -3545,8 +3731,7 @@
     <w:qFormat/>
     <w:rsid w:val="0019464C"/>
     <w:pPr>
-      <w:spacing w:before="280" w:after="0" w:line="360" w:lineRule="auto"/>
-      <w:ind w:firstLine="0"/>
+      <w:spacing w:before="280" w:line="360" w:lineRule="auto"/>
       <w:outlineLvl w:val="4"/>
     </w:pPr>
     <w:rPr>
@@ -3569,7 +3754,6 @@
     <w:rsid w:val="0019464C"/>
     <w:pPr>
       <w:spacing w:before="280" w:after="80" w:line="360" w:lineRule="auto"/>
-      <w:ind w:firstLine="0"/>
       <w:outlineLvl w:val="5"/>
     </w:pPr>
     <w:rPr>
@@ -3591,8 +3775,7 @@
     <w:qFormat/>
     <w:rsid w:val="0019464C"/>
     <w:pPr>
-      <w:spacing w:before="280" w:after="0" w:line="360" w:lineRule="auto"/>
-      <w:ind w:firstLine="0"/>
+      <w:spacing w:before="280" w:line="360" w:lineRule="auto"/>
       <w:outlineLvl w:val="6"/>
     </w:pPr>
     <w:rPr>
@@ -3616,8 +3799,7 @@
     <w:qFormat/>
     <w:rsid w:val="0019464C"/>
     <w:pPr>
-      <w:spacing w:before="280" w:after="0" w:line="360" w:lineRule="auto"/>
-      <w:ind w:firstLine="0"/>
+      <w:spacing w:before="280" w:line="360" w:lineRule="auto"/>
       <w:outlineLvl w:val="7"/>
     </w:pPr>
     <w:rPr>
@@ -3641,8 +3823,7 @@
     <w:qFormat/>
     <w:rsid w:val="0019464C"/>
     <w:pPr>
-      <w:spacing w:before="280" w:after="0" w:line="360" w:lineRule="auto"/>
-      <w:ind w:firstLine="0"/>
+      <w:spacing w:before="280" w:line="360" w:lineRule="auto"/>
       <w:outlineLvl w:val="8"/>
     </w:pPr>
     <w:rPr>
@@ -3788,16 +3969,18 @@
     <w:qFormat/>
     <w:rsid w:val="00E47672"/>
     <w:pPr>
-      <w:spacing w:before="360" w:after="0"/>
-      <w:ind w:left="1332"/>
+      <w:spacing w:before="360" w:line="480" w:lineRule="auto"/>
+      <w:ind w:left="1332" w:firstLine="360"/>
       <w:contextualSpacing/>
     </w:pPr>
     <w:rPr>
-      <w:rFonts w:cs="Times New Roman (Body CS)"/>
+      <w:rFonts w:asciiTheme="minorHAnsi" w:eastAsiaTheme="minorEastAsia" w:hAnsiTheme="minorHAnsi" w:cs="Times New Roman (Body CS)"/>
       <w:bCs/>
       <w:caps/>
       <w:color w:val="FFFFFF" w:themeColor="background1"/>
       <w:sz w:val="32"/>
+      <w:szCs w:val="22"/>
+      <w:lang w:val="en-US" w:eastAsia="ja-JP"/>
     </w:rPr>
   </w:style>
   <w:style w:type="character" w:customStyle="1" w:styleId="Heading1Char">
@@ -3888,7 +4071,14 @@
       <w:numPr>
         <w:numId w:val="5"/>
       </w:numPr>
+      <w:spacing w:after="240" w:line="480" w:lineRule="auto"/>
     </w:pPr>
+    <w:rPr>
+      <w:rFonts w:asciiTheme="minorHAnsi" w:eastAsiaTheme="minorEastAsia" w:hAnsiTheme="minorHAnsi" w:cstheme="minorBidi"/>
+      <w:sz w:val="22"/>
+      <w:szCs w:val="22"/>
+      <w:lang w:val="en-US" w:eastAsia="ja-JP"/>
+    </w:rPr>
   </w:style>
   <w:style w:type="paragraph" w:styleId="ListNumber">
     <w:name w:val="List Number"/>
@@ -3899,8 +4089,15 @@
       <w:numPr>
         <w:numId w:val="6"/>
       </w:numPr>
+      <w:spacing w:after="240" w:line="480" w:lineRule="auto"/>
       <w:contextualSpacing/>
     </w:pPr>
+    <w:rPr>
+      <w:rFonts w:asciiTheme="minorHAnsi" w:eastAsiaTheme="minorEastAsia" w:hAnsiTheme="minorHAnsi" w:cstheme="minorBidi"/>
+      <w:sz w:val="22"/>
+      <w:szCs w:val="22"/>
+      <w:lang w:val="en-US" w:eastAsia="ja-JP"/>
+    </w:rPr>
   </w:style>
   <w:style w:type="paragraph" w:styleId="Title">
     <w:name w:val="Title"/>
@@ -3911,8 +4108,7 @@
     <w:qFormat/>
     <w:rsid w:val="0019464C"/>
     <w:pPr>
-      <w:spacing w:line="240" w:lineRule="auto"/>
-      <w:ind w:firstLine="0"/>
+      <w:spacing w:after="240"/>
     </w:pPr>
     <w:rPr>
       <w:rFonts w:asciiTheme="majorHAnsi" w:eastAsiaTheme="majorEastAsia" w:hAnsiTheme="majorHAnsi" w:cstheme="majorBidi"/>
@@ -3923,6 +4119,7 @@
       <w:spacing w:val="10"/>
       <w:sz w:val="60"/>
       <w:szCs w:val="60"/>
+      <w:lang w:val="en-US" w:eastAsia="ja-JP"/>
     </w:rPr>
   </w:style>
   <w:style w:type="character" w:customStyle="1" w:styleId="TitleChar">
@@ -3951,16 +4148,17 @@
     <w:qFormat/>
     <w:rsid w:val="0019464C"/>
     <w:pPr>
-      <w:spacing w:after="320"/>
+      <w:spacing w:after="320" w:line="480" w:lineRule="auto"/>
+      <w:ind w:firstLine="360"/>
       <w:jc w:val="right"/>
     </w:pPr>
     <w:rPr>
+      <w:rFonts w:asciiTheme="minorHAnsi" w:eastAsiaTheme="minorEastAsia" w:hAnsiTheme="minorHAnsi" w:cstheme="minorBidi"/>
       <w:i/>
       <w:iCs/>
       <w:color w:val="808080" w:themeColor="text1" w:themeTint="7F"/>
       <w:spacing w:val="10"/>
-      <w:sz w:val="24"/>
-      <w:szCs w:val="24"/>
+      <w:lang w:val="en-US" w:eastAsia="ja-JP"/>
     </w:rPr>
   </w:style>
   <w:style w:type="character" w:customStyle="1" w:styleId="SubtitleChar">
@@ -4058,11 +4256,14 @@
     <w:semiHidden/>
     <w:rsid w:val="003422FF"/>
     <w:pPr>
-      <w:spacing w:after="0" w:line="240" w:lineRule="auto"/>
+      <w:ind w:firstLine="360"/>
       <w:jc w:val="right"/>
     </w:pPr>
     <w:rPr>
+      <w:rFonts w:asciiTheme="minorHAnsi" w:eastAsiaTheme="minorEastAsia" w:hAnsiTheme="minorHAnsi" w:cstheme="minorBidi"/>
+      <w:sz w:val="22"/>
       <w:szCs w:val="16"/>
+      <w:lang w:val="en-US" w:eastAsia="ja-JP"/>
     </w:rPr>
   </w:style>
   <w:style w:type="character" w:customStyle="1" w:styleId="FooterChar">
@@ -4085,10 +4286,15 @@
     <w:uiPriority w:val="39"/>
     <w:unhideWhenUsed/>
     <w:pPr>
-      <w:spacing w:after="0"/>
+      <w:spacing w:line="480" w:lineRule="auto"/>
+      <w:ind w:firstLine="360"/>
     </w:pPr>
     <w:rPr>
+      <w:rFonts w:asciiTheme="minorHAnsi" w:eastAsiaTheme="minorEastAsia" w:hAnsiTheme="minorHAnsi" w:cstheme="minorBidi"/>
       <w:smallCaps/>
+      <w:sz w:val="22"/>
+      <w:szCs w:val="22"/>
+      <w:lang w:val="en-US" w:eastAsia="ja-JP"/>
     </w:rPr>
   </w:style>
   <w:style w:type="paragraph" w:styleId="TOC1">
@@ -4099,13 +4305,18 @@
     <w:uiPriority w:val="39"/>
     <w:unhideWhenUsed/>
     <w:pPr>
-      <w:spacing w:before="360" w:after="360"/>
+      <w:spacing w:before="360" w:after="360" w:line="480" w:lineRule="auto"/>
+      <w:ind w:firstLine="360"/>
     </w:pPr>
     <w:rPr>
+      <w:rFonts w:asciiTheme="minorHAnsi" w:eastAsiaTheme="minorEastAsia" w:hAnsiTheme="minorHAnsi" w:cstheme="minorBidi"/>
       <w:b/>
       <w:bCs/>
       <w:caps/>
+      <w:sz w:val="22"/>
+      <w:szCs w:val="22"/>
       <w:u w:val="single"/>
+      <w:lang w:val="en-US" w:eastAsia="ja-JP"/>
     </w:rPr>
   </w:style>
   <w:style w:type="paragraph" w:styleId="TOC2">
@@ -4116,12 +4327,17 @@
     <w:uiPriority w:val="39"/>
     <w:unhideWhenUsed/>
     <w:pPr>
-      <w:spacing w:after="0"/>
+      <w:spacing w:line="480" w:lineRule="auto"/>
+      <w:ind w:firstLine="360"/>
     </w:pPr>
     <w:rPr>
+      <w:rFonts w:asciiTheme="minorHAnsi" w:eastAsiaTheme="minorEastAsia" w:hAnsiTheme="minorHAnsi" w:cstheme="minorBidi"/>
       <w:b/>
       <w:bCs/>
       <w:smallCaps/>
+      <w:sz w:val="22"/>
+      <w:szCs w:val="22"/>
+      <w:lang w:val="en-US" w:eastAsia="ja-JP"/>
     </w:rPr>
   </w:style>
   <w:style w:type="paragraph" w:styleId="BalloonText">
@@ -4132,9 +4348,6 @@
     <w:semiHidden/>
     <w:unhideWhenUsed/>
     <w:rsid w:val="00A122DB"/>
-    <w:pPr>
-      <w:spacing w:after="0" w:line="240" w:lineRule="auto"/>
-    </w:pPr>
     <w:rPr>
       <w:rFonts w:ascii="Tahoma" w:hAnsi="Tahoma" w:cs="Tahoma"/>
       <w:szCs w:val="16"/>
@@ -4169,10 +4382,14 @@
     <w:unhideWhenUsed/>
     <w:rsid w:val="00A122DB"/>
     <w:pPr>
-      <w:spacing w:after="120"/>
+      <w:spacing w:after="120" w:line="480" w:lineRule="auto"/>
+      <w:ind w:firstLine="360"/>
     </w:pPr>
     <w:rPr>
+      <w:rFonts w:asciiTheme="minorHAnsi" w:eastAsiaTheme="minorEastAsia" w:hAnsiTheme="minorHAnsi" w:cstheme="minorBidi"/>
+      <w:sz w:val="22"/>
       <w:szCs w:val="16"/>
+      <w:lang w:val="en-US" w:eastAsia="ja-JP"/>
     </w:rPr>
   </w:style>
   <w:style w:type="table" w:customStyle="1" w:styleId="ReportTable">
@@ -4290,9 +4507,6 @@
     <w:uiPriority w:val="99"/>
     <w:semiHidden/>
     <w:rsid w:val="001A2000"/>
-    <w:pPr>
-      <w:spacing w:after="0" w:line="240" w:lineRule="auto"/>
-    </w:pPr>
   </w:style>
   <w:style w:type="character" w:customStyle="1" w:styleId="HeaderChar">
     <w:name w:val="Header Char"/>
@@ -4363,9 +4577,6 @@
     <w:semiHidden/>
     <w:unhideWhenUsed/>
     <w:rsid w:val="00A122DB"/>
-    <w:pPr>
-      <w:spacing w:line="240" w:lineRule="auto"/>
-    </w:pPr>
     <w:rPr>
       <w:szCs w:val="20"/>
     </w:rPr>
@@ -4416,9 +4627,6 @@
     <w:semiHidden/>
     <w:unhideWhenUsed/>
     <w:rsid w:val="00A122DB"/>
-    <w:pPr>
-      <w:spacing w:after="0" w:line="240" w:lineRule="auto"/>
-    </w:pPr>
     <w:rPr>
       <w:rFonts w:ascii="Segoe UI" w:hAnsi="Segoe UI" w:cs="Segoe UI"/>
       <w:szCs w:val="16"/>
@@ -4444,9 +4652,6 @@
     <w:semiHidden/>
     <w:unhideWhenUsed/>
     <w:rsid w:val="00A122DB"/>
-    <w:pPr>
-      <w:spacing w:after="0" w:line="240" w:lineRule="auto"/>
-    </w:pPr>
     <w:rPr>
       <w:szCs w:val="20"/>
     </w:rPr>
@@ -4470,11 +4675,13 @@
     <w:unhideWhenUsed/>
     <w:rsid w:val="00A122DB"/>
     <w:pPr>
-      <w:spacing w:after="0" w:line="240" w:lineRule="auto"/>
+      <w:ind w:firstLine="360"/>
     </w:pPr>
     <w:rPr>
       <w:rFonts w:asciiTheme="majorHAnsi" w:eastAsiaTheme="majorEastAsia" w:hAnsiTheme="majorHAnsi" w:cstheme="majorBidi"/>
+      <w:sz w:val="22"/>
       <w:szCs w:val="20"/>
+      <w:lang w:val="en-US" w:eastAsia="ja-JP"/>
     </w:rPr>
   </w:style>
   <w:style w:type="paragraph" w:styleId="FootnoteText">
@@ -4486,10 +4693,13 @@
     <w:unhideWhenUsed/>
     <w:rsid w:val="00A122DB"/>
     <w:pPr>
-      <w:spacing w:after="0" w:line="240" w:lineRule="auto"/>
+      <w:ind w:firstLine="360"/>
     </w:pPr>
     <w:rPr>
+      <w:rFonts w:asciiTheme="minorHAnsi" w:eastAsiaTheme="minorEastAsia" w:hAnsiTheme="minorHAnsi" w:cstheme="minorBidi"/>
+      <w:sz w:val="22"/>
       <w:szCs w:val="20"/>
+      <w:lang w:val="en-US" w:eastAsia="ja-JP"/>
     </w:rPr>
   </w:style>
   <w:style w:type="character" w:customStyle="1" w:styleId="FootnoteTextChar">
@@ -4524,9 +4734,6 @@
     <w:semiHidden/>
     <w:unhideWhenUsed/>
     <w:rsid w:val="00A122DB"/>
-    <w:pPr>
-      <w:spacing w:after="0" w:line="240" w:lineRule="auto"/>
-    </w:pPr>
     <w:rPr>
       <w:rFonts w:ascii="Consolas" w:hAnsi="Consolas"/>
       <w:szCs w:val="20"/>
@@ -4616,9 +4823,6 @@
     <w:semiHidden/>
     <w:unhideWhenUsed/>
     <w:rsid w:val="00A122DB"/>
-    <w:pPr>
-      <w:spacing w:after="0" w:line="240" w:lineRule="auto"/>
-    </w:pPr>
     <w:rPr>
       <w:rFonts w:ascii="Consolas" w:hAnsi="Consolas"/>
       <w:szCs w:val="21"/>
@@ -4694,8 +4898,15 @@
     <w:unhideWhenUsed/>
     <w:rsid w:val="006A36C8"/>
     <w:pPr>
-      <w:spacing w:after="0"/>
+      <w:spacing w:line="480" w:lineRule="auto"/>
+      <w:ind w:firstLine="360"/>
     </w:pPr>
+    <w:rPr>
+      <w:rFonts w:asciiTheme="minorHAnsi" w:eastAsiaTheme="minorEastAsia" w:hAnsiTheme="minorHAnsi" w:cstheme="minorBidi"/>
+      <w:sz w:val="22"/>
+      <w:szCs w:val="22"/>
+      <w:lang w:val="en-US" w:eastAsia="ja-JP"/>
+    </w:rPr>
   </w:style>
   <w:style w:type="paragraph" w:styleId="TOC5">
     <w:name w:val="toc 5"/>
@@ -4706,8 +4917,15 @@
     <w:unhideWhenUsed/>
     <w:rsid w:val="006A36C8"/>
     <w:pPr>
-      <w:spacing w:after="0"/>
+      <w:spacing w:line="480" w:lineRule="auto"/>
+      <w:ind w:firstLine="360"/>
     </w:pPr>
+    <w:rPr>
+      <w:rFonts w:asciiTheme="minorHAnsi" w:eastAsiaTheme="minorEastAsia" w:hAnsiTheme="minorHAnsi" w:cstheme="minorBidi"/>
+      <w:sz w:val="22"/>
+      <w:szCs w:val="22"/>
+      <w:lang w:val="en-US" w:eastAsia="ja-JP"/>
+    </w:rPr>
   </w:style>
   <w:style w:type="paragraph" w:styleId="TOC6">
     <w:name w:val="toc 6"/>
@@ -4718,8 +4936,15 @@
     <w:unhideWhenUsed/>
     <w:rsid w:val="006A36C8"/>
     <w:pPr>
-      <w:spacing w:after="0"/>
+      <w:spacing w:line="480" w:lineRule="auto"/>
+      <w:ind w:firstLine="360"/>
     </w:pPr>
+    <w:rPr>
+      <w:rFonts w:asciiTheme="minorHAnsi" w:eastAsiaTheme="minorEastAsia" w:hAnsiTheme="minorHAnsi" w:cstheme="minorBidi"/>
+      <w:sz w:val="22"/>
+      <w:szCs w:val="22"/>
+      <w:lang w:val="en-US" w:eastAsia="ja-JP"/>
+    </w:rPr>
   </w:style>
   <w:style w:type="paragraph" w:styleId="TOC7">
     <w:name w:val="toc 7"/>
@@ -4730,8 +4955,15 @@
     <w:unhideWhenUsed/>
     <w:rsid w:val="006A36C8"/>
     <w:pPr>
-      <w:spacing w:after="0"/>
+      <w:spacing w:line="480" w:lineRule="auto"/>
+      <w:ind w:firstLine="360"/>
     </w:pPr>
+    <w:rPr>
+      <w:rFonts w:asciiTheme="minorHAnsi" w:eastAsiaTheme="minorEastAsia" w:hAnsiTheme="minorHAnsi" w:cstheme="minorBidi"/>
+      <w:sz w:val="22"/>
+      <w:szCs w:val="22"/>
+      <w:lang w:val="en-US" w:eastAsia="ja-JP"/>
+    </w:rPr>
   </w:style>
   <w:style w:type="paragraph" w:styleId="TOC8">
     <w:name w:val="toc 8"/>
@@ -4742,8 +4974,15 @@
     <w:unhideWhenUsed/>
     <w:rsid w:val="006A36C8"/>
     <w:pPr>
-      <w:spacing w:after="0"/>
+      <w:spacing w:line="480" w:lineRule="auto"/>
+      <w:ind w:firstLine="360"/>
     </w:pPr>
+    <w:rPr>
+      <w:rFonts w:asciiTheme="minorHAnsi" w:eastAsiaTheme="minorEastAsia" w:hAnsiTheme="minorHAnsi" w:cstheme="minorBidi"/>
+      <w:sz w:val="22"/>
+      <w:szCs w:val="22"/>
+      <w:lang w:val="en-US" w:eastAsia="ja-JP"/>
+    </w:rPr>
   </w:style>
   <w:style w:type="paragraph" w:styleId="TOC9">
     <w:name w:val="toc 9"/>
@@ -4754,8 +4993,15 @@
     <w:unhideWhenUsed/>
     <w:rsid w:val="006A36C8"/>
     <w:pPr>
-      <w:spacing w:after="0"/>
+      <w:spacing w:line="480" w:lineRule="auto"/>
+      <w:ind w:firstLine="360"/>
     </w:pPr>
+    <w:rPr>
+      <w:rFonts w:asciiTheme="minorHAnsi" w:eastAsiaTheme="minorEastAsia" w:hAnsiTheme="minorHAnsi" w:cstheme="minorBidi"/>
+      <w:sz w:val="22"/>
+      <w:szCs w:val="22"/>
+      <w:lang w:val="en-US" w:eastAsia="ja-JP"/>
+    </w:rPr>
   </w:style>
   <w:style w:type="character" w:styleId="Hyperlink">
     <w:name w:val="Hyperlink"/>
@@ -4834,10 +5080,12 @@
     <w:uiPriority w:val="1"/>
     <w:qFormat/>
     <w:rsid w:val="0019464C"/>
-    <w:pPr>
-      <w:spacing w:after="0" w:line="240" w:lineRule="auto"/>
-      <w:ind w:firstLine="0"/>
-    </w:pPr>
+    <w:rPr>
+      <w:rFonts w:asciiTheme="minorHAnsi" w:eastAsiaTheme="minorEastAsia" w:hAnsiTheme="minorHAnsi" w:cstheme="minorBidi"/>
+      <w:sz w:val="22"/>
+      <w:szCs w:val="22"/>
+      <w:lang w:val="en-US" w:eastAsia="ja-JP"/>
+    </w:rPr>
   </w:style>
   <w:style w:type="paragraph" w:styleId="ListParagraph">
     <w:name w:val="List Paragraph"/>
@@ -4846,9 +5094,16 @@
     <w:qFormat/>
     <w:rsid w:val="0019464C"/>
     <w:pPr>
-      <w:ind w:left="720"/>
+      <w:spacing w:after="240" w:line="480" w:lineRule="auto"/>
+      <w:ind w:left="720" w:firstLine="360"/>
       <w:contextualSpacing/>
     </w:pPr>
+    <w:rPr>
+      <w:rFonts w:asciiTheme="minorHAnsi" w:eastAsiaTheme="minorEastAsia" w:hAnsiTheme="minorHAnsi" w:cstheme="minorBidi"/>
+      <w:sz w:val="22"/>
+      <w:szCs w:val="22"/>
+      <w:lang w:val="en-US" w:eastAsia="ja-JP"/>
+    </w:rPr>
   </w:style>
   <w:style w:type="paragraph" w:styleId="Quote">
     <w:name w:val="Quote"/>
@@ -4858,8 +5113,16 @@
     <w:uiPriority w:val="29"/>
     <w:qFormat/>
     <w:rsid w:val="0019464C"/>
-    <w:rPr>
+    <w:pPr>
+      <w:spacing w:after="240" w:line="480" w:lineRule="auto"/>
+      <w:ind w:firstLine="360"/>
+    </w:pPr>
+    <w:rPr>
+      <w:rFonts w:asciiTheme="minorHAnsi" w:eastAsiaTheme="minorEastAsia" w:hAnsiTheme="minorHAnsi" w:cstheme="minorBidi"/>
       <w:color w:val="5A5A5A" w:themeColor="text1" w:themeTint="A5"/>
+      <w:sz w:val="22"/>
+      <w:szCs w:val="22"/>
+      <w:lang w:val="en-US" w:eastAsia="ja-JP"/>
     </w:rPr>
   </w:style>
   <w:style w:type="character" w:customStyle="1" w:styleId="QuoteChar">
@@ -4881,8 +5144,8 @@
     <w:qFormat/>
     <w:rsid w:val="0019464C"/>
     <w:pPr>
-      <w:spacing w:before="320" w:after="480" w:line="240" w:lineRule="auto"/>
-      <w:ind w:left="720" w:right="720" w:firstLine="0"/>
+      <w:spacing w:before="320" w:after="480"/>
+      <w:ind w:left="720" w:right="720"/>
       <w:jc w:val="center"/>
     </w:pPr>
     <w:rPr>
@@ -4891,6 +5154,7 @@
       <w:iCs/>
       <w:sz w:val="20"/>
       <w:szCs w:val="20"/>
+      <w:lang w:val="en-US" w:eastAsia="ja-JP"/>
     </w:rPr>
   </w:style>
   <w:style w:type="character" w:customStyle="1" w:styleId="IntenseQuoteChar">
@@ -5027,15 +5291,8 @@
     <w:unhideWhenUsed/>
     <w:rsid w:val="00B370EE"/>
     <w:pPr>
-      <w:spacing w:before="100" w:beforeAutospacing="1" w:after="100" w:afterAutospacing="1" w:line="240" w:lineRule="auto"/>
-      <w:ind w:firstLine="0"/>
+      <w:spacing w:before="100" w:beforeAutospacing="1" w:after="100" w:afterAutospacing="1"/>
     </w:pPr>
-    <w:rPr>
-      <w:rFonts w:ascii="Times New Roman" w:eastAsia="Times New Roman" w:hAnsi="Times New Roman" w:cs="Times New Roman"/>
-      <w:sz w:val="24"/>
-      <w:szCs w:val="24"/>
-      <w:lang w:val="en-NZ" w:eastAsia="en-GB"/>
-    </w:rPr>
   </w:style>
   <w:style w:type="character" w:styleId="FollowedHyperlink">
     <w:name w:val="FollowedHyperlink"/>
@@ -5268,6 +5525,13 @@
     <w:pitch w:val="fixed"/>
     <w:sig w:usb0="E10006FF" w:usb1="4000FCFF" w:usb2="00000009" w:usb3="00000000" w:csb0="0000019F" w:csb1="00000000"/>
   </w:font>
+  <w:font w:name="Arial">
+    <w:panose1 w:val="020B0604020202020204"/>
+    <w:charset w:val="00"/>
+    <w:family w:val="swiss"/>
+    <w:pitch w:val="variable"/>
+    <w:sig w:usb0="E0002AFF" w:usb1="C0007843" w:usb2="00000009" w:usb3="00000000" w:csb0="000001FF" w:csb1="00000000"/>
+  </w:font>
   <w:font w:name="Aptos">
     <w:panose1 w:val="020B0004020202020204"/>
     <w:charset w:val="00"/>
@@ -5347,6 +5611,8 @@
     <w:rsid w:val="00906699"/>
     <w:rsid w:val="00937BC8"/>
     <w:rsid w:val="00A1571E"/>
+    <w:rsid w:val="00A175ED"/>
+    <w:rsid w:val="00B1709B"/>
     <w:rsid w:val="00B17634"/>
     <w:rsid w:val="00C35AFA"/>
     <w:rsid w:val="00DA18B3"/>
@@ -6115,10 +6381,6 @@
 </file>
 
 <file path=customXml/item1.xml><?xml version="1.0" encoding="utf-8"?>
-<b:Sources xmlns:b="http://schemas.openxmlformats.org/officeDocument/2006/bibliography" xmlns="http://schemas.openxmlformats.org/officeDocument/2006/bibliography" SelectedStyle="\APASixthEditionOfficeOnline.xsl" StyleName="APA" Version="6"/>
-</file>
-
-<file path=customXml/item2.xml><?xml version="1.0" encoding="utf-8"?>
 <?mso-contentType ?>
 <FormTemplates xmlns="http://schemas.microsoft.com/sharepoint/v3/contenttype/forms">
   <Display>DocumentLibraryForm</Display>
@@ -6127,7 +6389,31 @@
 </FormTemplates>
 </file>
 
+<file path=customXml/item2.xml><?xml version="1.0" encoding="utf-8"?>
+<b:Sources xmlns:b="http://schemas.openxmlformats.org/officeDocument/2006/bibliography" xmlns="http://schemas.openxmlformats.org/officeDocument/2006/bibliography" SelectedStyle="\APASixthEditionOfficeOnline.xsl" StyleName="APA" Version="6"/>
+</file>
+
 <file path=customXml/item3.xml><?xml version="1.0" encoding="utf-8"?>
+<p:properties xmlns:p="http://schemas.microsoft.com/office/2006/metadata/properties" xmlns:xsi="http://www.w3.org/2001/XMLSchema-instance" xmlns:pc="http://schemas.microsoft.com/office/infopath/2007/PartnerControls">
+  <documentManagement>
+    <Background xmlns="71af3243-3dd4-4a8d-8c0d-dd76da1f02a5">false</Background>
+    <Status xmlns="71af3243-3dd4-4a8d-8c0d-dd76da1f02a5">Not started</Status>
+    <_ip_UnifiedCompliancePolicyUIAction xmlns="http://schemas.microsoft.com/sharepoint/v3" xsi:nil="true"/>
+    <Image xmlns="71af3243-3dd4-4a8d-8c0d-dd76da1f02a5">
+      <Url xsi:nil="true"/>
+      <Description xsi:nil="true"/>
+    </Image>
+    <_ip_UnifiedCompliancePolicyProperties xmlns="http://schemas.microsoft.com/sharepoint/v3" xsi:nil="true"/>
+    <ImageTagsTaxHTField xmlns="71af3243-3dd4-4a8d-8c0d-dd76da1f02a5">
+      <Terms xmlns="http://schemas.microsoft.com/office/infopath/2007/PartnerControls"/>
+    </ImageTagsTaxHTField>
+    <TaxCatchAll xmlns="230e9df3-be65-4c73-a93b-d1236ebd677e" xsi:nil="true"/>
+    <MediaServiceKeyPoints xmlns="71af3243-3dd4-4a8d-8c0d-dd76da1f02a5" xsi:nil="true"/>
+  </documentManagement>
+</p:properties>
+</file>
+
+<file path=customXml/item4.xml><?xml version="1.0" encoding="utf-8"?>
 <ct:contentTypeSchema xmlns:ct="http://schemas.microsoft.com/office/2006/metadata/contentType" xmlns:ma="http://schemas.microsoft.com/office/2006/metadata/properties/metaAttributes" ct:_="" ma:_="" ma:contentTypeName="Document" ma:contentTypeID="0x01010079F111ED35F8CC479449609E8A0923A6" ma:contentTypeVersion="28" ma:contentTypeDescription="Create a new document." ma:contentTypeScope="" ma:versionID="60f5a4f2d2b0abadcf532d48ebf9cb71">
   <xsd:schema xmlns:xsd="http://www.w3.org/2001/XMLSchema" xmlns:xs="http://www.w3.org/2001/XMLSchema" xmlns:p="http://schemas.microsoft.com/office/2006/metadata/properties" xmlns:ns1="http://schemas.microsoft.com/sharepoint/v3" xmlns:ns2="71af3243-3dd4-4a8d-8c0d-dd76da1f02a5" xmlns:ns3="16c05727-aa75-4e4a-9b5f-8a80a1165891" xmlns:ns4="230e9df3-be65-4c73-a93b-d1236ebd677e" targetNamespace="http://schemas.microsoft.com/office/2006/metadata/properties" ma:root="true" ma:fieldsID="7dd78129e6a1811f84807ad11c651531" ns1:_="" ns2:_="" ns3:_="" ns4:_="">
     <xsd:import namespace="http://schemas.microsoft.com/sharepoint/v3"/>
@@ -6439,27 +6725,15 @@
 </ct:contentTypeSchema>
 </file>
 
-<file path=customXml/item4.xml><?xml version="1.0" encoding="utf-8"?>
-<p:properties xmlns:p="http://schemas.microsoft.com/office/2006/metadata/properties" xmlns:xsi="http://www.w3.org/2001/XMLSchema-instance" xmlns:pc="http://schemas.microsoft.com/office/infopath/2007/PartnerControls">
-  <documentManagement>
-    <Background xmlns="71af3243-3dd4-4a8d-8c0d-dd76da1f02a5">false</Background>
-    <Status xmlns="71af3243-3dd4-4a8d-8c0d-dd76da1f02a5">Not started</Status>
-    <_ip_UnifiedCompliancePolicyUIAction xmlns="http://schemas.microsoft.com/sharepoint/v3" xsi:nil="true"/>
-    <Image xmlns="71af3243-3dd4-4a8d-8c0d-dd76da1f02a5">
-      <Url xsi:nil="true"/>
-      <Description xsi:nil="true"/>
-    </Image>
-    <_ip_UnifiedCompliancePolicyProperties xmlns="http://schemas.microsoft.com/sharepoint/v3" xsi:nil="true"/>
-    <ImageTagsTaxHTField xmlns="71af3243-3dd4-4a8d-8c0d-dd76da1f02a5">
-      <Terms xmlns="http://schemas.microsoft.com/office/infopath/2007/PartnerControls"/>
-    </ImageTagsTaxHTField>
-    <TaxCatchAll xmlns="230e9df3-be65-4c73-a93b-d1236ebd677e" xsi:nil="true"/>
-    <MediaServiceKeyPoints xmlns="71af3243-3dd4-4a8d-8c0d-dd76da1f02a5" xsi:nil="true"/>
-  </documentManagement>
-</p:properties>
+<file path=customXml/itemProps1.xml><?xml version="1.0" encoding="utf-8"?>
+<ds:datastoreItem xmlns:ds="http://schemas.openxmlformats.org/officeDocument/2006/customXml" ds:itemID="{578C4A7D-43E0-47C4-BCBC-2772E9707865}">
+  <ds:schemaRefs>
+    <ds:schemaRef ds:uri="http://schemas.microsoft.com/sharepoint/v3/contenttype/forms"/>
+  </ds:schemaRefs>
+</ds:datastoreItem>
 </file>
 
-<file path=customXml/itemProps1.xml><?xml version="1.0" encoding="utf-8"?>
+<file path=customXml/itemProps2.xml><?xml version="1.0" encoding="utf-8"?>
 <ds:datastoreItem xmlns:ds="http://schemas.openxmlformats.org/officeDocument/2006/customXml" ds:itemID="{F35B2DF4-75B4-48EB-84C5-AD1E3FA0632F}">
   <ds:schemaRefs>
     <ds:schemaRef ds:uri="http://schemas.openxmlformats.org/officeDocument/2006/bibliography"/>
@@ -6467,15 +6741,19 @@
 </ds:datastoreItem>
 </file>
 
-<file path=customXml/itemProps2.xml><?xml version="1.0" encoding="utf-8"?>
-<ds:datastoreItem xmlns:ds="http://schemas.openxmlformats.org/officeDocument/2006/customXml" ds:itemID="{578C4A7D-43E0-47C4-BCBC-2772E9707865}">
+<file path=customXml/itemProps3.xml><?xml version="1.0" encoding="utf-8"?>
+<ds:datastoreItem xmlns:ds="http://schemas.openxmlformats.org/officeDocument/2006/customXml" ds:itemID="{0924A3C5-2130-4FE4-98A7-C4706FE95226}">
   <ds:schemaRefs>
-    <ds:schemaRef ds:uri="http://schemas.microsoft.com/sharepoint/v3/contenttype/forms"/>
+    <ds:schemaRef ds:uri="http://schemas.microsoft.com/office/2006/metadata/properties"/>
+    <ds:schemaRef ds:uri="http://schemas.microsoft.com/office/infopath/2007/PartnerControls"/>
+    <ds:schemaRef ds:uri="71af3243-3dd4-4a8d-8c0d-dd76da1f02a5"/>
+    <ds:schemaRef ds:uri="http://schemas.microsoft.com/sharepoint/v3"/>
+    <ds:schemaRef ds:uri="230e9df3-be65-4c73-a93b-d1236ebd677e"/>
   </ds:schemaRefs>
 </ds:datastoreItem>
 </file>
 
-<file path=customXml/itemProps3.xml><?xml version="1.0" encoding="utf-8"?>
+<file path=customXml/itemProps4.xml><?xml version="1.0" encoding="utf-8"?>
 <ds:datastoreItem xmlns:ds="http://schemas.openxmlformats.org/officeDocument/2006/customXml" ds:itemID="{EAD5B403-6C16-4D97-8106-A46EAAB50FB4}">
   <ds:schemaRefs>
     <ds:schemaRef ds:uri="http://schemas.microsoft.com/office/2006/metadata/contentType"/>
@@ -6496,18 +6774,6 @@
 </ds:datastoreItem>
 </file>
 
-<file path=customXml/itemProps4.xml><?xml version="1.0" encoding="utf-8"?>
-<ds:datastoreItem xmlns:ds="http://schemas.openxmlformats.org/officeDocument/2006/customXml" ds:itemID="{0924A3C5-2130-4FE4-98A7-C4706FE95226}">
-  <ds:schemaRefs>
-    <ds:schemaRef ds:uri="http://schemas.microsoft.com/office/2006/metadata/properties"/>
-    <ds:schemaRef ds:uri="http://schemas.microsoft.com/office/infopath/2007/PartnerControls"/>
-    <ds:schemaRef ds:uri="71af3243-3dd4-4a8d-8c0d-dd76da1f02a5"/>
-    <ds:schemaRef ds:uri="http://schemas.microsoft.com/sharepoint/v3"/>
-    <ds:schemaRef ds:uri="230e9df3-be65-4c73-a93b-d1236ebd677e"/>
-  </ds:schemaRefs>
-</ds:datastoreItem>
-</file>
-
 <file path=docMetadata/LabelInfo.xml><?xml version="1.0" encoding="utf-8"?>
 <clbl:labelList xmlns:clbl="http://schemas.microsoft.com/office/2020/mipLabelMetadata"/>
 </file>
</xml_diff>

<commit_message>
Term 1 Week 7 work
</commit_message>
<xml_diff>
--- a/Project Portfolio.docx
+++ b/Project Portfolio.docx
@@ -831,7 +831,23 @@
         </w:p>
         <w:p>
           <w:r>
-            <w:t xml:space="preserve">I have chosen “Plotly Dash” to develop my data visualisation project. “Plotly” is a </w:t>
+            <w:t>I have chosen “</w:t>
+          </w:r>
+          <w:proofErr w:type="spellStart"/>
+          <w:r>
+            <w:t>Plotly</w:t>
+          </w:r>
+          <w:proofErr w:type="spellEnd"/>
+          <w:r>
+            <w:t xml:space="preserve"> Dash” to develop my data visualisation project. “</w:t>
+          </w:r>
+          <w:proofErr w:type="spellStart"/>
+          <w:r>
+            <w:t>Plotly</w:t>
+          </w:r>
+          <w:proofErr w:type="spellEnd"/>
+          <w:r>
+            <w:t xml:space="preserve">” is a </w:t>
           </w:r>
           <w:r>
             <w:t>Python library which offers multiple data visualisation models such as different plots, charts, and graphs. A library is a collection of pre-written code that makes coding quicker and more efficient, by reducing the amount of code a programmer needs to write.</w:t>
@@ -843,7 +859,15 @@
             <w:footnoteReference w:id="1"/>
           </w:r>
           <w:r>
-            <w:t xml:space="preserve"> Plotly integrates Python’s leading data visualization and UI (user interface) libraries, making it suitable for a data visualization project.  </w:t>
+            <w:t xml:space="preserve"> </w:t>
+          </w:r>
+          <w:proofErr w:type="spellStart"/>
+          <w:r>
+            <w:t>Plotly</w:t>
+          </w:r>
+          <w:proofErr w:type="spellEnd"/>
+          <w:r>
+            <w:t xml:space="preserve"> integrates Python’s leading data visualization and UI (user interface) libraries, making it suitable for a data visualization project.  </w:t>
           </w:r>
         </w:p>
         <w:p>
@@ -860,7 +884,23 @@
             <w:t>analytics dashboards or data apps -</w:t>
           </w:r>
           <w:r>
-            <w:t xml:space="preserve"> the interface that Plotly’s data visualisation will be displayed. This is developed by Plotly developers to easily implement a web interface and create dashboards without having to learn </w:t>
+            <w:t xml:space="preserve"> the interface that </w:t>
+          </w:r>
+          <w:proofErr w:type="spellStart"/>
+          <w:r>
+            <w:t>Plotly’s</w:t>
+          </w:r>
+          <w:proofErr w:type="spellEnd"/>
+          <w:r>
+            <w:t xml:space="preserve"> data visualisation will be displayed. This is developed by </w:t>
+          </w:r>
+          <w:proofErr w:type="spellStart"/>
+          <w:r>
+            <w:t>Plotly</w:t>
+          </w:r>
+          <w:proofErr w:type="spellEnd"/>
+          <w:r>
+            <w:t xml:space="preserve"> developers to easily implement a web interface and create dashboards without having to learn </w:t>
           </w:r>
           <w:r>
             <w:t xml:space="preserve">JavaScript, </w:t>
@@ -900,7 +940,23 @@
             <w:t xml:space="preserve"> </w:t>
           </w:r>
           <w:r>
-            <w:t>When combined, Plotly Dash is a platform that offers a high-potential tool to leverage Python in creating data visualisation dashboards. Plotly Dash’s structure is “low-code” because of its low requirement for manual coding, making it well-suited for a beginner to deploy and iterate a functional data application.</w:t>
+            <w:t xml:space="preserve">When combined, </w:t>
+          </w:r>
+          <w:proofErr w:type="spellStart"/>
+          <w:r>
+            <w:t>Plotly</w:t>
+          </w:r>
+          <w:proofErr w:type="spellEnd"/>
+          <w:r>
+            <w:t xml:space="preserve"> Dash is a platform that offers a high-potential tool to leverage Python in creating data visualisation dashboards. </w:t>
+          </w:r>
+          <w:proofErr w:type="spellStart"/>
+          <w:r>
+            <w:t>Plotly</w:t>
+          </w:r>
+          <w:proofErr w:type="spellEnd"/>
+          <w:r>
+            <w:t xml:space="preserve"> Dash’s structure is “low-code” because of its low requirement for manual coding, making it well-suited for a beginner to deploy and iterate a functional data application.</w:t>
           </w:r>
           <w:r>
             <w:rPr>
@@ -912,7 +968,15 @@
             <w:t xml:space="preserve"> </w:t>
           </w:r>
           <w:r>
-            <w:t>This “low-code” structure allows flexible customization, quicker development, and scalability to handle growth of a start-up business. Plotly Dash allow users, through the “low-code” structure, to create data apps for their projects and businesses. Data app is the cross-over between web-apps and traditional dashboards, making it easier for decision-makers to understand their data in a corporate environment or for research purposes.</w:t>
+            <w:t xml:space="preserve">This “low-code” structure allows flexible customization, quicker development, and scalability to handle growth of a start-up business. </w:t>
+          </w:r>
+          <w:proofErr w:type="spellStart"/>
+          <w:r>
+            <w:t>Plotly</w:t>
+          </w:r>
+          <w:proofErr w:type="spellEnd"/>
+          <w:r>
+            <w:t xml:space="preserve"> Dash allow users, through the “low-code” structure, to create data apps for their projects and businesses. Data app is the cross-over between web-apps and traditional dashboards, making it easier for decision-makers to understand their data in a corporate environment or for research purposes.</w:t>
           </w:r>
           <w:r>
             <w:t xml:space="preserve"> This will bring value to end-user of my project.</w:t>
@@ -946,8 +1010,37 @@
             </w:rPr>
             <w:t xml:space="preserve">: </w:t>
           </w:r>
-          <w:r>
-            <w:t xml:space="preserve">Plotly Dash offers the “Dash Open Source Framework” that supports open-source libraries for Python’s leading data visualization and UI (user interface) libraries. Plotly for Python is a free and open-source software, which means the original code is available for anyone to redistribute and modify. Also, Plotly Dash is free to install and use. The commercial, more advanced version of Plotly Dash is Dash </w:t>
+          <w:proofErr w:type="spellStart"/>
+          <w:r>
+            <w:t>Plotly</w:t>
+          </w:r>
+          <w:proofErr w:type="spellEnd"/>
+          <w:r>
+            <w:t xml:space="preserve"> Dash offers the “Dash Open Source Framework” that supports open-source libraries for Python’s leading data visualization and UI (user interface) libraries. </w:t>
+          </w:r>
+          <w:proofErr w:type="spellStart"/>
+          <w:r>
+            <w:t>Plotly</w:t>
+          </w:r>
+          <w:proofErr w:type="spellEnd"/>
+          <w:r>
+            <w:t xml:space="preserve"> for Python is a free and open-source software, which means the original code is available for anyone to redistribute and modify. Also, </w:t>
+          </w:r>
+          <w:proofErr w:type="spellStart"/>
+          <w:r>
+            <w:t>Plotly</w:t>
+          </w:r>
+          <w:proofErr w:type="spellEnd"/>
+          <w:r>
+            <w:t xml:space="preserve"> Dash is free to install and use. The commercial, more advanced version of </w:t>
+          </w:r>
+          <w:proofErr w:type="spellStart"/>
+          <w:r>
+            <w:t>Plotly</w:t>
+          </w:r>
+          <w:proofErr w:type="spellEnd"/>
+          <w:r>
+            <w:t xml:space="preserve"> Dash is Dash </w:t>
           </w:r>
           <w:r>
             <w:lastRenderedPageBreak/>
@@ -978,7 +1071,23 @@
             <w:t xml:space="preserve">To develop my project, I will </w:t>
           </w:r>
           <w:r>
-            <w:t>learn through the Plotly Dash Course from the Plotly YouTube Channel (</w:t>
+            <w:t xml:space="preserve">learn through the </w:t>
+          </w:r>
+          <w:proofErr w:type="spellStart"/>
+          <w:r>
+            <w:t>Plotly</w:t>
+          </w:r>
+          <w:proofErr w:type="spellEnd"/>
+          <w:r>
+            <w:t xml:space="preserve"> Dash Course from the </w:t>
+          </w:r>
+          <w:proofErr w:type="spellStart"/>
+          <w:r>
+            <w:t>Plotly</w:t>
+          </w:r>
+          <w:proofErr w:type="spellEnd"/>
+          <w:r>
+            <w:t xml:space="preserve"> YouTube Channel (</w:t>
           </w:r>
           <w:hyperlink r:id="rId12" w:history="1">
             <w:r>
@@ -994,7 +1103,15 @@
         </w:p>
         <w:p>
           <w:r>
-            <w:t xml:space="preserve">In the first session, I have discovered the main elements of a Plotly Dash code for a web-app.  </w:t>
+            <w:t xml:space="preserve">In the first session, I have discovered the main elements of a </w:t>
+          </w:r>
+          <w:proofErr w:type="spellStart"/>
+          <w:r>
+            <w:t>Plotly</w:t>
+          </w:r>
+          <w:proofErr w:type="spellEnd"/>
+          <w:r>
+            <w:t xml:space="preserve"> Dash code for a web-app.  </w:t>
           </w:r>
         </w:p>
         <w:p>
@@ -1006,14 +1123,32 @@
           <w:r>
             <w:t xml:space="preserve">The course offers a proof of concept of what a simple data visualization dashboard would look like in session 1 of the course. This proof-of-concept runs on the browser through </w:t>
           </w:r>
+          <w:proofErr w:type="spellStart"/>
           <w:r>
             <w:t>WasmDash</w:t>
           </w:r>
+          <w:proofErr w:type="spellEnd"/>
           <w:r>
             <w:t xml:space="preserve"> (allowing apps to be developed on the browser). The proof-of-concept connects to the tutorial “Dash in 20 minutes” and is named “</w:t>
           </w:r>
           <w:r>
-            <w:t>dash_in_20.py” on WasmDash. I will look through this example to understand more about Plotly Dash code then find the components that I could reference.</w:t>
+            <w:t xml:space="preserve">dash_in_20.py” on </w:t>
+          </w:r>
+          <w:proofErr w:type="spellStart"/>
+          <w:r>
+            <w:t>WasmDash</w:t>
+          </w:r>
+          <w:proofErr w:type="spellEnd"/>
+          <w:r>
+            <w:t xml:space="preserve">. I will look through this example to understand more about </w:t>
+          </w:r>
+          <w:proofErr w:type="spellStart"/>
+          <w:r>
+            <w:t>Plotly</w:t>
+          </w:r>
+          <w:proofErr w:type="spellEnd"/>
+          <w:r>
+            <w:t xml:space="preserve"> Dash code then find the components that I could reference.</w:t>
           </w:r>
         </w:p>
         <w:p>
@@ -1497,10 +1632,26 @@
             <w:t>The first element is the libraries, which are collection of pre-written code that developers can use to perform a specific task.</w:t>
           </w:r>
           <w:r>
-            <w:t xml:space="preserve"> I will be using pandas and plotly express, AG grid (for the proof-of-concept’s data table)</w:t>
-          </w:r>
-          <w:r>
-            <w:t xml:space="preserve"> For example, the “plotly.express” library offers most common charts and plots such as scatter plot, 1D/2D distributions. </w:t>
+            <w:t xml:space="preserve"> I will be using pandas and </w:t>
+          </w:r>
+          <w:proofErr w:type="spellStart"/>
+          <w:r>
+            <w:t>plotly</w:t>
+          </w:r>
+          <w:proofErr w:type="spellEnd"/>
+          <w:r>
+            <w:t xml:space="preserve"> express, AG grid (for the proof-of-concept’s data table)</w:t>
+          </w:r>
+          <w:r>
+            <w:t xml:space="preserve"> For example, the “</w:t>
+          </w:r>
+          <w:proofErr w:type="spellStart"/>
+          <w:r>
+            <w:t>plotly.express</w:t>
+          </w:r>
+          <w:proofErr w:type="spellEnd"/>
+          <w:r>
+            <w:t xml:space="preserve">” library offers most common charts and plots such as scatter plot, 1D/2D distributions. </w:t>
           </w:r>
         </w:p>
         <w:p>
@@ -1587,7 +1738,27 @@
               <w:sz w:val="22"/>
               <w:szCs w:val="22"/>
             </w:rPr>
-            <w:t>- Plotly Dash course</w:t>
+            <w:t xml:space="preserve">- </w:t>
+          </w:r>
+          <w:proofErr w:type="spellStart"/>
+          <w:r>
+            <w:rPr>
+              <w:rFonts w:ascii="Arial" w:hAnsi="Arial" w:cs="Arial"/>
+              <w:color w:val="000000"/>
+              <w:sz w:val="22"/>
+              <w:szCs w:val="22"/>
+            </w:rPr>
+            <w:t>Plotly</w:t>
+          </w:r>
+          <w:proofErr w:type="spellEnd"/>
+          <w:r>
+            <w:rPr>
+              <w:rFonts w:ascii="Arial" w:hAnsi="Arial" w:cs="Arial"/>
+              <w:color w:val="000000"/>
+              <w:sz w:val="22"/>
+              <w:szCs w:val="22"/>
+            </w:rPr>
+            <w:t xml:space="preserve"> Dash course</w:t>
           </w:r>
         </w:p>
         <w:p>
@@ -1705,43 +1876,7 @@
               <w:sz w:val="22"/>
               <w:szCs w:val="22"/>
             </w:rPr>
-            <w:t xml:space="preserve">- </w:t>
-          </w:r>
-          <w:r>
-            <w:rPr>
-              <w:rFonts w:ascii="Arial" w:hAnsi="Arial" w:cs="Arial"/>
-              <w:color w:val="000000"/>
-              <w:sz w:val="22"/>
-              <w:szCs w:val="22"/>
-            </w:rPr>
-            <w:t>Dashboard/digital-technology (</w:t>
-          </w:r>
-          <w:r>
-            <w:rPr>
-              <w:rFonts w:ascii="Arial" w:hAnsi="Arial" w:cs="Arial"/>
-              <w:color w:val="000000"/>
-              <w:sz w:val="22"/>
-              <w:szCs w:val="22"/>
-            </w:rPr>
-            <w:t>dashboard (Render)</w:t>
-          </w:r>
-          <w:r>
-            <w:rPr>
-              <w:rFonts w:ascii="Arial" w:hAnsi="Arial" w:cs="Arial"/>
-              <w:color w:val="000000"/>
-              <w:sz w:val="22"/>
-              <w:szCs w:val="22"/>
-            </w:rPr>
-            <w:t>)</w:t>
-          </w:r>
-          <w:r>
-            <w:rPr>
-              <w:rFonts w:ascii="Arial" w:hAnsi="Arial" w:cs="Arial"/>
-              <w:color w:val="000000"/>
-              <w:sz w:val="22"/>
-              <w:szCs w:val="22"/>
-            </w:rPr>
-            <w:t> </w:t>
+            <w:t>- Dashboard/digital-technology (dashboard (Render)) </w:t>
           </w:r>
         </w:p>
         <w:p>
@@ -1885,7 +2020,23 @@
           <w:b/>
           <w:bCs/>
         </w:rPr>
-        <w:t xml:space="preserve">lements of a plotly dash </w:t>
+        <w:t xml:space="preserve">lements of a </w:t>
+      </w:r>
+      <w:proofErr w:type="spellStart"/>
+      <w:r>
+        <w:rPr>
+          <w:b/>
+          <w:bCs/>
+        </w:rPr>
+        <w:t>plotly</w:t>
+      </w:r>
+      <w:proofErr w:type="spellEnd"/>
+      <w:r>
+        <w:rPr>
+          <w:b/>
+          <w:bCs/>
+        </w:rPr>
+        <w:t xml:space="preserve"> dash </w:t>
       </w:r>
       <w:r>
         <w:rPr>
@@ -1978,18 +2129,18 @@
     </w:p>
     <w:p>
       <w:r>
-        <w:t xml:space="preserve">Project approach: </w:t>
+        <w:t>Nice colour theme:</w:t>
       </w:r>
     </w:p>
     <w:p>
-      <w:r>
-        <w:t xml:space="preserve">Technical </w:t>
-      </w:r>
-    </w:p>
-    <w:p>
-      <w:r>
-        <w:t xml:space="preserve">Business </w:t>
-      </w:r>
+      <w:hyperlink r:id="rId16" w:history="1">
+        <w:r>
+          <w:rPr>
+            <w:rStyle w:val="Hyperlink"/>
+          </w:rPr>
+          <w:t>https://datavizproject.com/</w:t>
+        </w:r>
+      </w:hyperlink>
     </w:p>
     <w:p/>
     <w:p/>
@@ -2122,7 +2273,34 @@
         <w:footnoteRef/>
       </w:r>
       <w:r>
-        <w:t xml:space="preserve"> Jack022Jack022                   1, vlizanavlizana                      3, &amp; ruslanivruslaniv                      53011 gold badge66 silver badges1717 bronze badges. (1964). What’s the difference between dash and plotly? Retrieved from </w:t>
+        <w:t xml:space="preserve"> </w:t>
+      </w:r>
+      <w:r>
+        <w:t xml:space="preserve">Jack022Jack022                   1, </w:t>
+      </w:r>
+      <w:proofErr w:type="spellStart"/>
+      <w:r>
+        <w:t>vlizanavlizana</w:t>
+      </w:r>
+      <w:proofErr w:type="spellEnd"/>
+      <w:r>
+        <w:t xml:space="preserve">                      3, &amp; </w:t>
+      </w:r>
+      <w:proofErr w:type="spellStart"/>
+      <w:r>
+        <w:t>ruslanivruslaniv</w:t>
+      </w:r>
+      <w:proofErr w:type="spellEnd"/>
+      <w:r>
+        <w:t xml:space="preserve">                      53011 gold badge66 silver badges1717 bronze badges. (1964). What’s the difference between dash and </w:t>
+      </w:r>
+      <w:proofErr w:type="spellStart"/>
+      <w:r>
+        <w:t>plotly</w:t>
+      </w:r>
+      <w:proofErr w:type="spellEnd"/>
+      <w:r>
+        <w:t xml:space="preserve">? Retrieved from </w:t>
       </w:r>
       <w:hyperlink r:id="rId2" w:history="1">
         <w:r>
@@ -2158,7 +2336,15 @@
         <w:footnoteRef/>
       </w:r>
       <w:r>
-        <w:t xml:space="preserve"> Plotly. (n.d.). What’s better: Low-code or no-code data app development? Retrieved from </w:t>
+        <w:t xml:space="preserve"> </w:t>
+      </w:r>
+      <w:proofErr w:type="spellStart"/>
+      <w:r>
+        <w:t>Plotly</w:t>
+      </w:r>
+      <w:proofErr w:type="spellEnd"/>
+      <w:r>
+        <w:t xml:space="preserve">. (n.d.). What’s better: Low-code or no-code data app development? Retrieved from </w:t>
       </w:r>
       <w:hyperlink r:id="rId3" w:history="1">
         <w:r>
@@ -2191,7 +2377,18 @@
         <w:footnoteRef/>
       </w:r>
       <w:r>
-        <w:t xml:space="preserve"> Is Plotly for Python Free? (n.d.). Retrieved from </w:t>
+        <w:t xml:space="preserve"> </w:t>
+      </w:r>
+      <w:r>
+        <w:t xml:space="preserve">Is </w:t>
+      </w:r>
+      <w:proofErr w:type="spellStart"/>
+      <w:r>
+        <w:t>Plotly</w:t>
+      </w:r>
+      <w:proofErr w:type="spellEnd"/>
+      <w:r>
+        <w:t xml:space="preserve"> for Python Free? (n.d.). Retrieved from </w:t>
       </w:r>
       <w:hyperlink r:id="rId4" w:history="1">
         <w:r>
@@ -5607,7 +5804,9 @@
     <w:rsid w:val="005566A1"/>
     <w:rsid w:val="005D26F5"/>
     <w:rsid w:val="0069479E"/>
+    <w:rsid w:val="006F68EB"/>
     <w:rsid w:val="0080000C"/>
+    <w:rsid w:val="008C175B"/>
     <w:rsid w:val="00906699"/>
     <w:rsid w:val="00937BC8"/>
     <w:rsid w:val="00A1571E"/>
@@ -6381,6 +6580,10 @@
 </file>
 
 <file path=customXml/item1.xml><?xml version="1.0" encoding="utf-8"?>
+<b:Sources xmlns:b="http://schemas.openxmlformats.org/officeDocument/2006/bibliography" xmlns="http://schemas.openxmlformats.org/officeDocument/2006/bibliography" SelectedStyle="\APASixthEditionOfficeOnline.xsl" StyleName="APA" Version="6"/>
+</file>
+
+<file path=customXml/item2.xml><?xml version="1.0" encoding="utf-8"?>
 <?mso-contentType ?>
 <FormTemplates xmlns="http://schemas.microsoft.com/sharepoint/v3/contenttype/forms">
   <Display>DocumentLibraryForm</Display>
@@ -6389,31 +6592,7 @@
 </FormTemplates>
 </file>
 
-<file path=customXml/item2.xml><?xml version="1.0" encoding="utf-8"?>
-<b:Sources xmlns:b="http://schemas.openxmlformats.org/officeDocument/2006/bibliography" xmlns="http://schemas.openxmlformats.org/officeDocument/2006/bibliography" SelectedStyle="\APASixthEditionOfficeOnline.xsl" StyleName="APA" Version="6"/>
-</file>
-
 <file path=customXml/item3.xml><?xml version="1.0" encoding="utf-8"?>
-<p:properties xmlns:p="http://schemas.microsoft.com/office/2006/metadata/properties" xmlns:xsi="http://www.w3.org/2001/XMLSchema-instance" xmlns:pc="http://schemas.microsoft.com/office/infopath/2007/PartnerControls">
-  <documentManagement>
-    <Background xmlns="71af3243-3dd4-4a8d-8c0d-dd76da1f02a5">false</Background>
-    <Status xmlns="71af3243-3dd4-4a8d-8c0d-dd76da1f02a5">Not started</Status>
-    <_ip_UnifiedCompliancePolicyUIAction xmlns="http://schemas.microsoft.com/sharepoint/v3" xsi:nil="true"/>
-    <Image xmlns="71af3243-3dd4-4a8d-8c0d-dd76da1f02a5">
-      <Url xsi:nil="true"/>
-      <Description xsi:nil="true"/>
-    </Image>
-    <_ip_UnifiedCompliancePolicyProperties xmlns="http://schemas.microsoft.com/sharepoint/v3" xsi:nil="true"/>
-    <ImageTagsTaxHTField xmlns="71af3243-3dd4-4a8d-8c0d-dd76da1f02a5">
-      <Terms xmlns="http://schemas.microsoft.com/office/infopath/2007/PartnerControls"/>
-    </ImageTagsTaxHTField>
-    <TaxCatchAll xmlns="230e9df3-be65-4c73-a93b-d1236ebd677e" xsi:nil="true"/>
-    <MediaServiceKeyPoints xmlns="71af3243-3dd4-4a8d-8c0d-dd76da1f02a5" xsi:nil="true"/>
-  </documentManagement>
-</p:properties>
-</file>
-
-<file path=customXml/item4.xml><?xml version="1.0" encoding="utf-8"?>
 <ct:contentTypeSchema xmlns:ct="http://schemas.microsoft.com/office/2006/metadata/contentType" xmlns:ma="http://schemas.microsoft.com/office/2006/metadata/properties/metaAttributes" ct:_="" ma:_="" ma:contentTypeName="Document" ma:contentTypeID="0x01010079F111ED35F8CC479449609E8A0923A6" ma:contentTypeVersion="28" ma:contentTypeDescription="Create a new document." ma:contentTypeScope="" ma:versionID="60f5a4f2d2b0abadcf532d48ebf9cb71">
   <xsd:schema xmlns:xsd="http://www.w3.org/2001/XMLSchema" xmlns:xs="http://www.w3.org/2001/XMLSchema" xmlns:p="http://schemas.microsoft.com/office/2006/metadata/properties" xmlns:ns1="http://schemas.microsoft.com/sharepoint/v3" xmlns:ns2="71af3243-3dd4-4a8d-8c0d-dd76da1f02a5" xmlns:ns3="16c05727-aa75-4e4a-9b5f-8a80a1165891" xmlns:ns4="230e9df3-be65-4c73-a93b-d1236ebd677e" targetNamespace="http://schemas.microsoft.com/office/2006/metadata/properties" ma:root="true" ma:fieldsID="7dd78129e6a1811f84807ad11c651531" ns1:_="" ns2:_="" ns3:_="" ns4:_="">
     <xsd:import namespace="http://schemas.microsoft.com/sharepoint/v3"/>
@@ -6725,7 +6904,35 @@
 </ct:contentTypeSchema>
 </file>
 
+<file path=customXml/item4.xml><?xml version="1.0" encoding="utf-8"?>
+<p:properties xmlns:p="http://schemas.microsoft.com/office/2006/metadata/properties" xmlns:xsi="http://www.w3.org/2001/XMLSchema-instance" xmlns:pc="http://schemas.microsoft.com/office/infopath/2007/PartnerControls">
+  <documentManagement>
+    <Background xmlns="71af3243-3dd4-4a8d-8c0d-dd76da1f02a5">false</Background>
+    <Status xmlns="71af3243-3dd4-4a8d-8c0d-dd76da1f02a5">Not started</Status>
+    <_ip_UnifiedCompliancePolicyUIAction xmlns="http://schemas.microsoft.com/sharepoint/v3" xsi:nil="true"/>
+    <Image xmlns="71af3243-3dd4-4a8d-8c0d-dd76da1f02a5">
+      <Url xsi:nil="true"/>
+      <Description xsi:nil="true"/>
+    </Image>
+    <_ip_UnifiedCompliancePolicyProperties xmlns="http://schemas.microsoft.com/sharepoint/v3" xsi:nil="true"/>
+    <ImageTagsTaxHTField xmlns="71af3243-3dd4-4a8d-8c0d-dd76da1f02a5">
+      <Terms xmlns="http://schemas.microsoft.com/office/infopath/2007/PartnerControls"/>
+    </ImageTagsTaxHTField>
+    <TaxCatchAll xmlns="230e9df3-be65-4c73-a93b-d1236ebd677e" xsi:nil="true"/>
+    <MediaServiceKeyPoints xmlns="71af3243-3dd4-4a8d-8c0d-dd76da1f02a5" xsi:nil="true"/>
+  </documentManagement>
+</p:properties>
+</file>
+
 <file path=customXml/itemProps1.xml><?xml version="1.0" encoding="utf-8"?>
+<ds:datastoreItem xmlns:ds="http://schemas.openxmlformats.org/officeDocument/2006/customXml" ds:itemID="{F35B2DF4-75B4-48EB-84C5-AD1E3FA0632F}">
+  <ds:schemaRefs>
+    <ds:schemaRef ds:uri="http://schemas.openxmlformats.org/officeDocument/2006/bibliography"/>
+  </ds:schemaRefs>
+</ds:datastoreItem>
+</file>
+
+<file path=customXml/itemProps2.xml><?xml version="1.0" encoding="utf-8"?>
 <ds:datastoreItem xmlns:ds="http://schemas.openxmlformats.org/officeDocument/2006/customXml" ds:itemID="{578C4A7D-43E0-47C4-BCBC-2772E9707865}">
   <ds:schemaRefs>
     <ds:schemaRef ds:uri="http://schemas.microsoft.com/sharepoint/v3/contenttype/forms"/>
@@ -6733,27 +6940,7 @@
 </ds:datastoreItem>
 </file>
 
-<file path=customXml/itemProps2.xml><?xml version="1.0" encoding="utf-8"?>
-<ds:datastoreItem xmlns:ds="http://schemas.openxmlformats.org/officeDocument/2006/customXml" ds:itemID="{F35B2DF4-75B4-48EB-84C5-AD1E3FA0632F}">
-  <ds:schemaRefs>
-    <ds:schemaRef ds:uri="http://schemas.openxmlformats.org/officeDocument/2006/bibliography"/>
-  </ds:schemaRefs>
-</ds:datastoreItem>
-</file>
-
 <file path=customXml/itemProps3.xml><?xml version="1.0" encoding="utf-8"?>
-<ds:datastoreItem xmlns:ds="http://schemas.openxmlformats.org/officeDocument/2006/customXml" ds:itemID="{0924A3C5-2130-4FE4-98A7-C4706FE95226}">
-  <ds:schemaRefs>
-    <ds:schemaRef ds:uri="http://schemas.microsoft.com/office/2006/metadata/properties"/>
-    <ds:schemaRef ds:uri="http://schemas.microsoft.com/office/infopath/2007/PartnerControls"/>
-    <ds:schemaRef ds:uri="71af3243-3dd4-4a8d-8c0d-dd76da1f02a5"/>
-    <ds:schemaRef ds:uri="http://schemas.microsoft.com/sharepoint/v3"/>
-    <ds:schemaRef ds:uri="230e9df3-be65-4c73-a93b-d1236ebd677e"/>
-  </ds:schemaRefs>
-</ds:datastoreItem>
-</file>
-
-<file path=customXml/itemProps4.xml><?xml version="1.0" encoding="utf-8"?>
 <ds:datastoreItem xmlns:ds="http://schemas.openxmlformats.org/officeDocument/2006/customXml" ds:itemID="{EAD5B403-6C16-4D97-8106-A46EAAB50FB4}">
   <ds:schemaRefs>
     <ds:schemaRef ds:uri="http://schemas.microsoft.com/office/2006/metadata/contentType"/>
@@ -6774,6 +6961,18 @@
 </ds:datastoreItem>
 </file>
 
+<file path=customXml/itemProps4.xml><?xml version="1.0" encoding="utf-8"?>
+<ds:datastoreItem xmlns:ds="http://schemas.openxmlformats.org/officeDocument/2006/customXml" ds:itemID="{0924A3C5-2130-4FE4-98A7-C4706FE95226}">
+  <ds:schemaRefs>
+    <ds:schemaRef ds:uri="http://schemas.microsoft.com/office/2006/metadata/properties"/>
+    <ds:schemaRef ds:uri="http://schemas.microsoft.com/office/infopath/2007/PartnerControls"/>
+    <ds:schemaRef ds:uri="71af3243-3dd4-4a8d-8c0d-dd76da1f02a5"/>
+    <ds:schemaRef ds:uri="http://schemas.microsoft.com/sharepoint/v3"/>
+    <ds:schemaRef ds:uri="230e9df3-be65-4c73-a93b-d1236ebd677e"/>
+  </ds:schemaRefs>
+</ds:datastoreItem>
+</file>
+
 <file path=docMetadata/LabelInfo.xml><?xml version="1.0" encoding="utf-8"?>
 <clbl:labelList xmlns:clbl="http://schemas.microsoft.com/office/2020/mipLabelMetadata"/>
 </file>
</xml_diff>